<commit_message>
Anmerkungen zum Löten hinzugefügt
</commit_message>
<xml_diff>
--- a/Material für Dokummentation/Doku Marco.docx
+++ b/Material für Dokummentation/Doku Marco.docx
@@ -576,7 +576,6 @@
               <w:rPr>
                 <w:rStyle w:val="Hyperlink"/>
                 <w:noProof/>
-                <w:lang w:val="en-US"/>
               </w:rPr>
               <w:t>RoboNova</w:t>
             </w:r>
@@ -648,7 +647,6 @@
               <w:rPr>
                 <w:rStyle w:val="Hyperlink"/>
                 <w:noProof/>
-                <w:lang w:val="en-US"/>
               </w:rPr>
               <w:t>Einrichten des Wifi-Moduls - ESP8266</w:t>
             </w:r>
@@ -801,23 +799,7 @@
           <w:i/>
           <w:iCs/>
         </w:rPr>
-        <w:t xml:space="preserve">Getestet auf: Raspberry Pi 4, Raspberry Pi 3b+, </w:t>
-      </w:r>
-      <w:proofErr w:type="spellStart"/>
-      <w:r>
-        <w:rPr>
-          <w:i/>
-          <w:iCs/>
-        </w:rPr>
-        <w:t>Banana</w:t>
-      </w:r>
-      <w:proofErr w:type="spellEnd"/>
-      <w:r>
-        <w:rPr>
-          <w:i/>
-          <w:iCs/>
-        </w:rPr>
-        <w:t xml:space="preserve"> Pi M2+</w:t>
+        <w:t>Getestet auf: Raspberry Pi 4, Raspberry Pi 3b+, Banana Pi M2+</w:t>
       </w:r>
     </w:p>
     <w:p>
@@ -849,21 +831,8 @@
         <w:t xml:space="preserve"> auf Linux basieren.</w:t>
       </w:r>
       <w:r>
-        <w:t xml:space="preserve"> Raspbian als Betriebssystem ist am geeignetsten, da sämtliche inkludierten Bibliotheken direkt unterstützt werden sollten (besonders </w:t>
-      </w:r>
-      <w:proofErr w:type="spellStart"/>
-      <w:r>
-        <w:t>wiringPi.h</w:t>
-      </w:r>
-      <w:proofErr w:type="spellEnd"/>
-      <w:r>
-        <w:t>/</w:t>
-      </w:r>
-      <w:proofErr w:type="spellStart"/>
-      <w:r>
-        <w:t>wiringSerial.h</w:t>
-      </w:r>
-      <w:proofErr w:type="spellEnd"/>
+        <w:t xml:space="preserve"> Raspbian als Betriebssystem ist am geeignetsten, da sämtliche inkludierten Bibliotheken direkt unterstützt werden sollten (besonders wiringPi.h/wiringSerial.h</w:t>
+      </w:r>
       <w:r>
         <w:t xml:space="preserve"> für UARTs am GPIO</w:t>
       </w:r>
@@ -954,15 +923,7 @@
     </w:p>
     <w:p>
       <w:r>
-        <w:t>Die Einrichtung findet über die Konsole statt. Code nach dem Befehl „</w:t>
-      </w:r>
-      <w:proofErr w:type="spellStart"/>
-      <w:r>
-        <w:t>nano</w:t>
-      </w:r>
-      <w:proofErr w:type="spellEnd"/>
-      <w:r>
-        <w:t xml:space="preserve">“ wird entsprechend </w:t>
+        <w:t xml:space="preserve">Die Einrichtung findet über die Konsole statt. Code nach dem Befehl „nano“ wird entsprechend </w:t>
       </w:r>
       <w:r>
         <w:t xml:space="preserve">in die Datei </w:t>
@@ -982,7 +943,6 @@
           <w:b/>
         </w:rPr>
       </w:pPr>
-      <w:proofErr w:type="spellStart"/>
       <w:r>
         <w:rPr>
           <w:b/>
@@ -991,7 +951,6 @@
         </w:rPr>
         <w:t>hostapd</w:t>
       </w:r>
-      <w:proofErr w:type="spellEnd"/>
       <w:r>
         <w:rPr>
           <w:b/>
@@ -1007,56 +966,12 @@
           <w:lang w:val="de-DE"/>
         </w:rPr>
       </w:pPr>
-      <w:proofErr w:type="spellStart"/>
-      <w:r>
-        <w:rPr>
-          <w:lang w:val="de-DE"/>
-        </w:rPr>
-        <w:t>sudo</w:t>
-      </w:r>
-      <w:proofErr w:type="spellEnd"/>
-      <w:r>
-        <w:rPr>
-          <w:lang w:val="de-DE"/>
-        </w:rPr>
-        <w:t xml:space="preserve"> </w:t>
-      </w:r>
-      <w:proofErr w:type="spellStart"/>
-      <w:r>
-        <w:rPr>
-          <w:lang w:val="de-DE"/>
-        </w:rPr>
-        <w:t>apt</w:t>
-      </w:r>
-      <w:proofErr w:type="spellEnd"/>
-      <w:r>
-        <w:rPr>
-          <w:lang w:val="de-DE"/>
-        </w:rPr>
-        <w:t xml:space="preserve"> </w:t>
-      </w:r>
-      <w:proofErr w:type="spellStart"/>
-      <w:r>
-        <w:rPr>
-          <w:lang w:val="de-DE"/>
-        </w:rPr>
-        <w:t>install</w:t>
-      </w:r>
-      <w:proofErr w:type="spellEnd"/>
-      <w:r>
-        <w:rPr>
-          <w:lang w:val="de-DE"/>
-        </w:rPr>
-        <w:t xml:space="preserve"> </w:t>
-      </w:r>
-      <w:proofErr w:type="spellStart"/>
-      <w:r>
-        <w:rPr>
-          <w:lang w:val="de-DE"/>
-        </w:rPr>
-        <w:t>hostapd</w:t>
-      </w:r>
-      <w:proofErr w:type="spellEnd"/>
+      <w:r>
+        <w:rPr>
+          <w:lang w:val="de-DE"/>
+        </w:rPr>
+        <w:t>sudo apt install hostapd</w:t>
+      </w:r>
     </w:p>
     <w:p>
       <w:pPr>
@@ -1066,56 +981,12 @@
           <w:lang w:val="de-DE"/>
         </w:rPr>
       </w:pPr>
-      <w:proofErr w:type="spellStart"/>
-      <w:r>
-        <w:rPr>
-          <w:lang w:val="de-DE"/>
-        </w:rPr>
-        <w:t>sudo</w:t>
-      </w:r>
-      <w:proofErr w:type="spellEnd"/>
-      <w:r>
-        <w:rPr>
-          <w:lang w:val="de-DE"/>
-        </w:rPr>
-        <w:t xml:space="preserve"> </w:t>
-      </w:r>
-      <w:proofErr w:type="spellStart"/>
-      <w:r>
-        <w:rPr>
-          <w:lang w:val="de-DE"/>
-        </w:rPr>
-        <w:t>systemctl</w:t>
-      </w:r>
-      <w:proofErr w:type="spellEnd"/>
-      <w:r>
-        <w:rPr>
-          <w:lang w:val="de-DE"/>
-        </w:rPr>
-        <w:t xml:space="preserve"> </w:t>
-      </w:r>
-      <w:proofErr w:type="spellStart"/>
-      <w:r>
-        <w:rPr>
-          <w:lang w:val="de-DE"/>
-        </w:rPr>
-        <w:t>unmask</w:t>
-      </w:r>
-      <w:proofErr w:type="spellEnd"/>
-      <w:r>
-        <w:rPr>
-          <w:lang w:val="de-DE"/>
-        </w:rPr>
-        <w:t xml:space="preserve"> </w:t>
-      </w:r>
-      <w:proofErr w:type="spellStart"/>
-      <w:r>
-        <w:rPr>
-          <w:lang w:val="de-DE"/>
-        </w:rPr>
-        <w:t>hostapd</w:t>
-      </w:r>
-      <w:proofErr w:type="spellEnd"/>
+      <w:r>
+        <w:rPr>
+          <w:lang w:val="de-DE"/>
+        </w:rPr>
+        <w:t>sudo systemctl unmask hostapd</w:t>
+      </w:r>
     </w:p>
     <w:p>
       <w:pPr>
@@ -1125,56 +996,12 @@
           <w:lang w:val="de-DE"/>
         </w:rPr>
       </w:pPr>
-      <w:proofErr w:type="spellStart"/>
-      <w:r>
-        <w:rPr>
-          <w:lang w:val="de-DE"/>
-        </w:rPr>
-        <w:t>sudo</w:t>
-      </w:r>
-      <w:proofErr w:type="spellEnd"/>
-      <w:r>
-        <w:rPr>
-          <w:lang w:val="de-DE"/>
-        </w:rPr>
-        <w:t xml:space="preserve"> </w:t>
-      </w:r>
-      <w:proofErr w:type="spellStart"/>
-      <w:r>
-        <w:rPr>
-          <w:lang w:val="de-DE"/>
-        </w:rPr>
-        <w:t>systemctl</w:t>
-      </w:r>
-      <w:proofErr w:type="spellEnd"/>
-      <w:r>
-        <w:rPr>
-          <w:lang w:val="de-DE"/>
-        </w:rPr>
-        <w:t xml:space="preserve"> </w:t>
-      </w:r>
-      <w:proofErr w:type="spellStart"/>
-      <w:r>
-        <w:rPr>
-          <w:lang w:val="de-DE"/>
-        </w:rPr>
-        <w:t>enable</w:t>
-      </w:r>
-      <w:proofErr w:type="spellEnd"/>
-      <w:r>
-        <w:rPr>
-          <w:lang w:val="de-DE"/>
-        </w:rPr>
-        <w:t xml:space="preserve"> </w:t>
-      </w:r>
-      <w:proofErr w:type="spellStart"/>
-      <w:r>
-        <w:rPr>
-          <w:lang w:val="de-DE"/>
-        </w:rPr>
-        <w:t>hostapd</w:t>
-      </w:r>
-      <w:proofErr w:type="spellEnd"/>
+      <w:r>
+        <w:rPr>
+          <w:lang w:val="de-DE"/>
+        </w:rPr>
+        <w:t>sudo systemctl enable hostapd</w:t>
+      </w:r>
     </w:p>
     <w:p>
       <w:pPr>
@@ -1187,7 +1014,6 @@
           <w:b/>
         </w:rPr>
       </w:pPr>
-      <w:proofErr w:type="spellStart"/>
       <w:r>
         <w:rPr>
           <w:b/>
@@ -1196,7 +1022,6 @@
         </w:rPr>
         <w:t>dnsmasq</w:t>
       </w:r>
-      <w:proofErr w:type="spellEnd"/>
       <w:r>
         <w:rPr>
           <w:b/>
@@ -1212,56 +1037,12 @@
           <w:lang w:val="de-DE"/>
         </w:rPr>
       </w:pPr>
-      <w:proofErr w:type="spellStart"/>
-      <w:r>
-        <w:rPr>
-          <w:lang w:val="de-DE"/>
-        </w:rPr>
-        <w:t>sudo</w:t>
-      </w:r>
-      <w:proofErr w:type="spellEnd"/>
-      <w:r>
-        <w:rPr>
-          <w:lang w:val="de-DE"/>
-        </w:rPr>
-        <w:t xml:space="preserve"> </w:t>
-      </w:r>
-      <w:proofErr w:type="spellStart"/>
-      <w:r>
-        <w:rPr>
-          <w:lang w:val="de-DE"/>
-        </w:rPr>
-        <w:t>apt</w:t>
-      </w:r>
-      <w:proofErr w:type="spellEnd"/>
-      <w:r>
-        <w:rPr>
-          <w:lang w:val="de-DE"/>
-        </w:rPr>
-        <w:t xml:space="preserve"> </w:t>
-      </w:r>
-      <w:proofErr w:type="spellStart"/>
-      <w:r>
-        <w:rPr>
-          <w:lang w:val="de-DE"/>
-        </w:rPr>
-        <w:t>install</w:t>
-      </w:r>
-      <w:proofErr w:type="spellEnd"/>
-      <w:r>
-        <w:rPr>
-          <w:lang w:val="de-DE"/>
-        </w:rPr>
-        <w:t xml:space="preserve"> </w:t>
-      </w:r>
-      <w:proofErr w:type="spellStart"/>
-      <w:r>
-        <w:rPr>
-          <w:lang w:val="de-DE"/>
-        </w:rPr>
-        <w:t>dnsmasq</w:t>
-      </w:r>
-      <w:proofErr w:type="spellEnd"/>
+      <w:r>
+        <w:rPr>
+          <w:lang w:val="de-DE"/>
+        </w:rPr>
+        <w:t>sudo apt install dnsmasq</w:t>
+      </w:r>
     </w:p>
     <w:p>
       <w:pPr>
@@ -1295,89 +1076,11 @@
           <w:lang w:val="de-DE"/>
         </w:rPr>
       </w:pPr>
-      <w:proofErr w:type="spellStart"/>
-      <w:r>
-        <w:rPr>
-          <w:lang w:val="de-DE"/>
-        </w:rPr>
-        <w:t>sudo</w:t>
-      </w:r>
-      <w:proofErr w:type="spellEnd"/>
-      <w:r>
-        <w:rPr>
-          <w:lang w:val="de-DE"/>
-        </w:rPr>
-        <w:t xml:space="preserve"> DEBIAN_FRONTEND=</w:t>
-      </w:r>
-      <w:proofErr w:type="spellStart"/>
-      <w:r>
-        <w:rPr>
-          <w:lang w:val="de-DE"/>
-        </w:rPr>
-        <w:t>noninteractive</w:t>
-      </w:r>
-      <w:proofErr w:type="spellEnd"/>
-      <w:r>
-        <w:rPr>
-          <w:lang w:val="de-DE"/>
-        </w:rPr>
-        <w:t xml:space="preserve"> </w:t>
-      </w:r>
-      <w:proofErr w:type="spellStart"/>
-      <w:r>
-        <w:rPr>
-          <w:lang w:val="de-DE"/>
-        </w:rPr>
-        <w:t>apt</w:t>
-      </w:r>
-      <w:proofErr w:type="spellEnd"/>
-      <w:r>
-        <w:rPr>
-          <w:lang w:val="de-DE"/>
-        </w:rPr>
-        <w:t xml:space="preserve"> </w:t>
-      </w:r>
-      <w:proofErr w:type="spellStart"/>
-      <w:r>
-        <w:rPr>
-          <w:lang w:val="de-DE"/>
-        </w:rPr>
-        <w:t>install</w:t>
-      </w:r>
-      <w:proofErr w:type="spellEnd"/>
-      <w:r>
-        <w:rPr>
-          <w:lang w:val="de-DE"/>
-        </w:rPr>
-        <w:t xml:space="preserve"> -y </w:t>
-      </w:r>
-      <w:proofErr w:type="spellStart"/>
-      <w:r>
-        <w:rPr>
-          <w:lang w:val="de-DE"/>
-        </w:rPr>
-        <w:t>netfilter</w:t>
-      </w:r>
-      <w:proofErr w:type="spellEnd"/>
-      <w:r>
-        <w:rPr>
-          <w:lang w:val="de-DE"/>
-        </w:rPr>
-        <w:t xml:space="preserve">-persistent </w:t>
-      </w:r>
-      <w:proofErr w:type="spellStart"/>
-      <w:r>
-        <w:rPr>
-          <w:lang w:val="de-DE"/>
-        </w:rPr>
-        <w:t>iptables</w:t>
-      </w:r>
-      <w:proofErr w:type="spellEnd"/>
-      <w:r>
-        <w:rPr>
-          <w:lang w:val="de-DE"/>
-        </w:rPr>
-        <w:t>-persistent</w:t>
+      <w:r>
+        <w:rPr>
+          <w:lang w:val="de-DE"/>
+        </w:rPr>
+        <w:t>sudo DEBIAN_FRONTEND=noninteractive apt install -y netfilter-persistent iptables-persistent</w:t>
       </w:r>
     </w:p>
     <w:p>
@@ -1406,56 +1109,12 @@
           <w:lang w:val="de-DE"/>
         </w:rPr>
       </w:pPr>
-      <w:proofErr w:type="spellStart"/>
-      <w:r>
-        <w:rPr>
-          <w:lang w:val="de-DE"/>
-        </w:rPr>
-        <w:t>sudo</w:t>
-      </w:r>
-      <w:proofErr w:type="spellEnd"/>
-      <w:r>
-        <w:rPr>
-          <w:lang w:val="de-DE"/>
-        </w:rPr>
-        <w:t xml:space="preserve"> </w:t>
-      </w:r>
-      <w:proofErr w:type="spellStart"/>
-      <w:r>
-        <w:rPr>
-          <w:lang w:val="de-DE"/>
-        </w:rPr>
-        <w:t>nano</w:t>
-      </w:r>
-      <w:proofErr w:type="spellEnd"/>
-      <w:r>
-        <w:rPr>
-          <w:lang w:val="de-DE"/>
-        </w:rPr>
-        <w:t xml:space="preserve"> /</w:t>
-      </w:r>
-      <w:proofErr w:type="spellStart"/>
-      <w:r>
-        <w:rPr>
-          <w:lang w:val="de-DE"/>
-        </w:rPr>
-        <w:t>etc</w:t>
-      </w:r>
-      <w:proofErr w:type="spellEnd"/>
-      <w:r>
-        <w:rPr>
-          <w:lang w:val="de-DE"/>
-        </w:rPr>
-        <w:t>/</w:t>
-      </w:r>
-      <w:proofErr w:type="spellStart"/>
-      <w:r>
-        <w:rPr>
-          <w:lang w:val="de-DE"/>
-        </w:rPr>
-        <w:t>dhcpcd.conf</w:t>
-      </w:r>
-      <w:proofErr w:type="spellEnd"/>
+      <w:r>
+        <w:rPr>
+          <w:lang w:val="de-DE"/>
+        </w:rPr>
+        <w:t>sudo nano /etc/dhcpcd.conf</w:t>
+      </w:r>
     </w:p>
     <w:p>
       <w:pPr>
@@ -1485,33 +1144,11 @@
           <w:lang w:val="de-DE"/>
         </w:rPr>
       </w:pPr>
-      <w:proofErr w:type="spellStart"/>
-      <w:r>
-        <w:rPr>
-          <w:lang w:val="de-DE"/>
-        </w:rPr>
-        <w:t>static</w:t>
-      </w:r>
-      <w:proofErr w:type="spellEnd"/>
-      <w:r>
-        <w:rPr>
-          <w:lang w:val="de-DE"/>
-        </w:rPr>
-        <w:t xml:space="preserve"> </w:t>
-      </w:r>
-      <w:proofErr w:type="spellStart"/>
-      <w:r>
-        <w:rPr>
-          <w:lang w:val="de-DE"/>
-        </w:rPr>
-        <w:t>ip_address</w:t>
-      </w:r>
-      <w:proofErr w:type="spellEnd"/>
-      <w:r>
-        <w:rPr>
-          <w:lang w:val="de-DE"/>
-        </w:rPr>
-        <w:t>=192.168.4.1/24</w:t>
+      <w:r>
+        <w:rPr>
+          <w:lang w:val="de-DE"/>
+        </w:rPr>
+        <w:t>static ip_address=192.168.4.1/24</w:t>
       </w:r>
     </w:p>
     <w:p>
@@ -1522,28 +1159,12 @@
           <w:lang w:val="de-DE"/>
         </w:rPr>
       </w:pPr>
-      <w:proofErr w:type="spellStart"/>
-      <w:r>
-        <w:rPr>
-          <w:lang w:val="de-DE"/>
-        </w:rPr>
-        <w:t>nohook</w:t>
-      </w:r>
-      <w:proofErr w:type="spellEnd"/>
-      <w:r>
-        <w:rPr>
-          <w:lang w:val="de-DE"/>
-        </w:rPr>
-        <w:t xml:space="preserve"> </w:t>
-      </w:r>
-      <w:proofErr w:type="spellStart"/>
-      <w:r>
-        <w:rPr>
-          <w:lang w:val="de-DE"/>
-        </w:rPr>
-        <w:t>wpa_supplicant</w:t>
-      </w:r>
-      <w:proofErr w:type="spellEnd"/>
+      <w:r>
+        <w:rPr>
+          <w:lang w:val="de-DE"/>
+        </w:rPr>
+        <w:t>nohook wpa_supplicant</w:t>
+      </w:r>
     </w:p>
     <w:p>
       <w:pPr>
@@ -1560,21 +1181,7 @@
         <w:rPr>
           <w:b/>
         </w:rPr>
-        <w:t xml:space="preserve">Routing und IP </w:t>
-      </w:r>
-      <w:proofErr w:type="spellStart"/>
-      <w:r>
-        <w:rPr>
-          <w:b/>
-        </w:rPr>
-        <w:t>masquerading</w:t>
-      </w:r>
-      <w:proofErr w:type="spellEnd"/>
-      <w:r>
-        <w:rPr>
-          <w:b/>
-        </w:rPr>
-        <w:t xml:space="preserve"> aktivieren (falls Internet erwünscht ist)</w:t>
+        <w:t>Routing und IP masquerading aktivieren (falls Internet erwünscht ist)</w:t>
       </w:r>
     </w:p>
     <w:p>
@@ -1585,70 +1192,12 @@
           <w:lang w:val="de-DE"/>
         </w:rPr>
       </w:pPr>
-      <w:proofErr w:type="spellStart"/>
-      <w:r>
-        <w:rPr>
-          <w:lang w:val="de-DE"/>
-        </w:rPr>
-        <w:t>sudo</w:t>
-      </w:r>
-      <w:proofErr w:type="spellEnd"/>
-      <w:r>
-        <w:rPr>
-          <w:lang w:val="de-DE"/>
-        </w:rPr>
-        <w:t xml:space="preserve"> </w:t>
-      </w:r>
-      <w:proofErr w:type="spellStart"/>
-      <w:r>
-        <w:rPr>
-          <w:lang w:val="de-DE"/>
-        </w:rPr>
-        <w:t>nano</w:t>
-      </w:r>
-      <w:proofErr w:type="spellEnd"/>
-      <w:r>
-        <w:rPr>
-          <w:lang w:val="de-DE"/>
-        </w:rPr>
-        <w:t xml:space="preserve"> /</w:t>
-      </w:r>
-      <w:proofErr w:type="spellStart"/>
-      <w:r>
-        <w:rPr>
-          <w:lang w:val="de-DE"/>
-        </w:rPr>
-        <w:t>etc</w:t>
-      </w:r>
-      <w:proofErr w:type="spellEnd"/>
-      <w:r>
-        <w:rPr>
-          <w:lang w:val="de-DE"/>
-        </w:rPr>
-        <w:t>/</w:t>
-      </w:r>
-      <w:proofErr w:type="spellStart"/>
-      <w:r>
-        <w:rPr>
-          <w:lang w:val="de-DE"/>
-        </w:rPr>
-        <w:t>sysctl.d</w:t>
-      </w:r>
-      <w:proofErr w:type="spellEnd"/>
-      <w:r>
-        <w:rPr>
-          <w:lang w:val="de-DE"/>
-        </w:rPr>
-        <w:t>/</w:t>
-      </w:r>
-      <w:proofErr w:type="spellStart"/>
-      <w:r>
-        <w:rPr>
-          <w:lang w:val="de-DE"/>
-        </w:rPr>
-        <w:t>routed-ap.conf</w:t>
-      </w:r>
-      <w:proofErr w:type="spellEnd"/>
+      <w:r>
+        <w:rPr>
+          <w:lang w:val="de-DE"/>
+        </w:rPr>
+        <w:t>sudo nano /etc/sysctl.d/routed-ap.conf</w:t>
+      </w:r>
     </w:p>
     <w:p>
       <w:pPr>
@@ -1682,47 +1231,11 @@
           <w:lang w:val="de-DE"/>
         </w:rPr>
       </w:pPr>
-      <w:proofErr w:type="spellStart"/>
-      <w:r>
-        <w:rPr>
-          <w:lang w:val="de-DE"/>
-        </w:rPr>
-        <w:t>sudo</w:t>
-      </w:r>
-      <w:proofErr w:type="spellEnd"/>
-      <w:r>
-        <w:rPr>
-          <w:lang w:val="de-DE"/>
-        </w:rPr>
-        <w:t xml:space="preserve"> </w:t>
-      </w:r>
-      <w:proofErr w:type="spellStart"/>
-      <w:r>
-        <w:rPr>
-          <w:lang w:val="de-DE"/>
-        </w:rPr>
-        <w:t>iptables</w:t>
-      </w:r>
-      <w:proofErr w:type="spellEnd"/>
-      <w:r>
-        <w:rPr>
-          <w:lang w:val="de-DE"/>
-        </w:rPr>
-        <w:t xml:space="preserve"> -t </w:t>
-      </w:r>
-      <w:proofErr w:type="spellStart"/>
-      <w:r>
-        <w:rPr>
-          <w:lang w:val="de-DE"/>
-        </w:rPr>
-        <w:t>nat</w:t>
-      </w:r>
-      <w:proofErr w:type="spellEnd"/>
-      <w:r>
-        <w:rPr>
-          <w:lang w:val="de-DE"/>
-        </w:rPr>
-        <w:t xml:space="preserve"> -A POSTROUTING -o eth0 -j MASQUERADE</w:t>
+      <w:r>
+        <w:rPr>
+          <w:lang w:val="de-DE"/>
+        </w:rPr>
+        <w:t>sudo iptables -t nat -A POSTROUTING -o eth0 -j MASQUERADE</w:t>
       </w:r>
     </w:p>
     <w:p>
@@ -1733,33 +1246,11 @@
           <w:lang w:val="de-DE"/>
         </w:rPr>
       </w:pPr>
-      <w:proofErr w:type="spellStart"/>
-      <w:r>
-        <w:rPr>
-          <w:lang w:val="de-DE"/>
-        </w:rPr>
-        <w:t>sudo</w:t>
-      </w:r>
-      <w:proofErr w:type="spellEnd"/>
-      <w:r>
-        <w:rPr>
-          <w:lang w:val="de-DE"/>
-        </w:rPr>
-        <w:t xml:space="preserve"> </w:t>
-      </w:r>
-      <w:proofErr w:type="spellStart"/>
-      <w:r>
-        <w:rPr>
-          <w:lang w:val="de-DE"/>
-        </w:rPr>
-        <w:t>netfilter</w:t>
-      </w:r>
-      <w:proofErr w:type="spellEnd"/>
-      <w:r>
-        <w:rPr>
-          <w:lang w:val="de-DE"/>
-        </w:rPr>
-        <w:t>-persistent save</w:t>
+      <w:r>
+        <w:rPr>
+          <w:lang w:val="de-DE"/>
+        </w:rPr>
+        <w:t>sudo netfilter-persistent save</w:t>
       </w:r>
     </w:p>
     <w:p>
@@ -1799,70 +1290,12 @@
           <w:lang w:val="de-DE"/>
         </w:rPr>
       </w:pPr>
-      <w:proofErr w:type="spellStart"/>
-      <w:r>
-        <w:rPr>
-          <w:lang w:val="de-DE"/>
-        </w:rPr>
-        <w:t>sudo</w:t>
-      </w:r>
-      <w:proofErr w:type="spellEnd"/>
-      <w:r>
-        <w:rPr>
-          <w:lang w:val="de-DE"/>
-        </w:rPr>
-        <w:t xml:space="preserve"> mv /</w:t>
-      </w:r>
-      <w:proofErr w:type="spellStart"/>
-      <w:r>
-        <w:rPr>
-          <w:lang w:val="de-DE"/>
-        </w:rPr>
-        <w:t>etc</w:t>
-      </w:r>
-      <w:proofErr w:type="spellEnd"/>
-      <w:r>
-        <w:rPr>
-          <w:lang w:val="de-DE"/>
-        </w:rPr>
-        <w:t>/</w:t>
-      </w:r>
-      <w:proofErr w:type="spellStart"/>
-      <w:r>
-        <w:rPr>
-          <w:lang w:val="de-DE"/>
-        </w:rPr>
-        <w:t>dnsmasq.conf</w:t>
-      </w:r>
-      <w:proofErr w:type="spellEnd"/>
-      <w:r>
-        <w:rPr>
-          <w:lang w:val="de-DE"/>
-        </w:rPr>
-        <w:t xml:space="preserve"> /</w:t>
-      </w:r>
-      <w:proofErr w:type="spellStart"/>
-      <w:r>
-        <w:rPr>
-          <w:lang w:val="de-DE"/>
-        </w:rPr>
-        <w:t>etc</w:t>
-      </w:r>
-      <w:proofErr w:type="spellEnd"/>
-      <w:r>
-        <w:rPr>
-          <w:lang w:val="de-DE"/>
-        </w:rPr>
-        <w:t>/</w:t>
-      </w:r>
-      <w:proofErr w:type="spellStart"/>
-      <w:r>
-        <w:rPr>
-          <w:lang w:val="de-DE"/>
-        </w:rPr>
-        <w:t>dnsmasq.conf.orig</w:t>
-      </w:r>
-      <w:proofErr w:type="spellEnd"/>
+      <w:r>
+        <w:rPr>
+          <w:lang w:val="de-DE"/>
+        </w:rPr>
+        <w:t>sudo mv /etc/dnsmasq.conf /etc/dnsmasq.conf.orig</w:t>
+      </w:r>
     </w:p>
     <w:p>
       <w:pPr>
@@ -1872,56 +1305,12 @@
           <w:lang w:val="de-DE"/>
         </w:rPr>
       </w:pPr>
-      <w:proofErr w:type="spellStart"/>
-      <w:r>
-        <w:rPr>
-          <w:lang w:val="de-DE"/>
-        </w:rPr>
-        <w:t>sudo</w:t>
-      </w:r>
-      <w:proofErr w:type="spellEnd"/>
-      <w:r>
-        <w:rPr>
-          <w:lang w:val="de-DE"/>
-        </w:rPr>
-        <w:t xml:space="preserve"> </w:t>
-      </w:r>
-      <w:proofErr w:type="spellStart"/>
-      <w:r>
-        <w:rPr>
-          <w:lang w:val="de-DE"/>
-        </w:rPr>
-        <w:t>nano</w:t>
-      </w:r>
-      <w:proofErr w:type="spellEnd"/>
-      <w:r>
-        <w:rPr>
-          <w:lang w:val="de-DE"/>
-        </w:rPr>
-        <w:t xml:space="preserve"> /</w:t>
-      </w:r>
-      <w:proofErr w:type="spellStart"/>
-      <w:r>
-        <w:rPr>
-          <w:lang w:val="de-DE"/>
-        </w:rPr>
-        <w:t>etc</w:t>
-      </w:r>
-      <w:proofErr w:type="spellEnd"/>
-      <w:r>
-        <w:rPr>
-          <w:lang w:val="de-DE"/>
-        </w:rPr>
-        <w:t>/</w:t>
-      </w:r>
-      <w:proofErr w:type="spellStart"/>
-      <w:r>
-        <w:rPr>
-          <w:lang w:val="de-DE"/>
-        </w:rPr>
-        <w:t>dnsmasq.conf</w:t>
-      </w:r>
-      <w:proofErr w:type="spellEnd"/>
+      <w:r>
+        <w:rPr>
+          <w:lang w:val="de-DE"/>
+        </w:rPr>
+        <w:t>sudo nano /etc/dnsmasq.conf</w:t>
+      </w:r>
     </w:p>
     <w:p>
       <w:pPr>
@@ -1955,19 +1344,11 @@
           <w:lang w:val="de-DE"/>
         </w:rPr>
       </w:pPr>
-      <w:proofErr w:type="spellStart"/>
-      <w:r>
-        <w:rPr>
-          <w:lang w:val="de-DE"/>
-        </w:rPr>
-        <w:t>dhcp</w:t>
-      </w:r>
-      <w:proofErr w:type="spellEnd"/>
-      <w:r>
-        <w:rPr>
-          <w:lang w:val="de-DE"/>
-        </w:rPr>
-        <w:t>-range=192.168.4.2,192.168.4.20,255.255.255.0,24h</w:t>
+      <w:r>
+        <w:rPr>
+          <w:lang w:val="de-DE"/>
+        </w:rPr>
+        <w:t>dhcp-range=192.168.4.2,192.168.4.20,255.255.255.0,24h</w:t>
       </w:r>
     </w:p>
     <w:p>
@@ -1982,49 +1363,7 @@
         <w:rPr>
           <w:lang w:val="de-DE"/>
         </w:rPr>
-        <w:t xml:space="preserve">                # Pool </w:t>
-      </w:r>
-      <w:proofErr w:type="spellStart"/>
-      <w:r>
-        <w:rPr>
-          <w:lang w:val="de-DE"/>
-        </w:rPr>
-        <w:t>of</w:t>
-      </w:r>
-      <w:proofErr w:type="spellEnd"/>
-      <w:r>
-        <w:rPr>
-          <w:lang w:val="de-DE"/>
-        </w:rPr>
-        <w:t xml:space="preserve"> IP </w:t>
-      </w:r>
-      <w:proofErr w:type="spellStart"/>
-      <w:r>
-        <w:rPr>
-          <w:lang w:val="de-DE"/>
-        </w:rPr>
-        <w:t>addresses</w:t>
-      </w:r>
-      <w:proofErr w:type="spellEnd"/>
-      <w:r>
-        <w:rPr>
-          <w:lang w:val="de-DE"/>
-        </w:rPr>
-        <w:t xml:space="preserve"> </w:t>
-      </w:r>
-      <w:proofErr w:type="spellStart"/>
-      <w:r>
-        <w:rPr>
-          <w:lang w:val="de-DE"/>
-        </w:rPr>
-        <w:t>served</w:t>
-      </w:r>
-      <w:proofErr w:type="spellEnd"/>
-      <w:r>
-        <w:rPr>
-          <w:lang w:val="de-DE"/>
-        </w:rPr>
-        <w:t xml:space="preserve"> via DHCP</w:t>
+        <w:t xml:space="preserve">                # Pool of IP addresses served via DHCP</w:t>
       </w:r>
     </w:p>
     <w:p>
@@ -2035,70 +1374,12 @@
           <w:lang w:val="de-DE"/>
         </w:rPr>
       </w:pPr>
-      <w:proofErr w:type="spellStart"/>
-      <w:r>
-        <w:rPr>
-          <w:lang w:val="de-DE"/>
-        </w:rPr>
-        <w:t>domain</w:t>
-      </w:r>
-      <w:proofErr w:type="spellEnd"/>
-      <w:r>
-        <w:rPr>
-          <w:lang w:val="de-DE"/>
-        </w:rPr>
-        <w:t>=</w:t>
-      </w:r>
-      <w:proofErr w:type="spellStart"/>
-      <w:r>
-        <w:rPr>
-          <w:lang w:val="de-DE"/>
-        </w:rPr>
-        <w:t>wlan</w:t>
-      </w:r>
-      <w:proofErr w:type="spellEnd"/>
-      <w:r>
-        <w:rPr>
-          <w:lang w:val="de-DE"/>
-        </w:rPr>
-        <w:t xml:space="preserve">     # </w:t>
-      </w:r>
-      <w:proofErr w:type="spellStart"/>
-      <w:r>
-        <w:rPr>
-          <w:lang w:val="de-DE"/>
-        </w:rPr>
-        <w:t>Local</w:t>
-      </w:r>
-      <w:proofErr w:type="spellEnd"/>
-      <w:r>
-        <w:rPr>
-          <w:lang w:val="de-DE"/>
-        </w:rPr>
-        <w:t xml:space="preserve"> </w:t>
-      </w:r>
-      <w:proofErr w:type="spellStart"/>
-      <w:r>
-        <w:rPr>
-          <w:lang w:val="de-DE"/>
-        </w:rPr>
-        <w:t>wireless</w:t>
-      </w:r>
-      <w:proofErr w:type="spellEnd"/>
-      <w:r>
-        <w:rPr>
-          <w:lang w:val="de-DE"/>
-        </w:rPr>
-        <w:t xml:space="preserve"> DNS </w:t>
-      </w:r>
-      <w:proofErr w:type="spellStart"/>
-      <w:r>
-        <w:rPr>
-          <w:lang w:val="de-DE"/>
-        </w:rPr>
-        <w:t>domain</w:t>
-      </w:r>
-      <w:proofErr w:type="spellEnd"/>
+      <w:r>
+        <w:rPr>
+          <w:lang w:val="de-DE"/>
+        </w:rPr>
+        <w:t>domain=wlan     # Local wireless DNS domain</w:t>
+      </w:r>
     </w:p>
     <w:p>
       <w:pPr>
@@ -2108,33 +1389,11 @@
           <w:lang w:val="de-DE"/>
         </w:rPr>
       </w:pPr>
-      <w:proofErr w:type="spellStart"/>
-      <w:r>
-        <w:rPr>
-          <w:lang w:val="de-DE"/>
-        </w:rPr>
-        <w:t>address</w:t>
-      </w:r>
-      <w:proofErr w:type="spellEnd"/>
-      <w:r>
-        <w:rPr>
-          <w:lang w:val="de-DE"/>
-        </w:rPr>
-        <w:t>=/</w:t>
-      </w:r>
-      <w:proofErr w:type="spellStart"/>
-      <w:r>
-        <w:rPr>
-          <w:lang w:val="de-DE"/>
-        </w:rPr>
-        <w:t>gw.wlan</w:t>
-      </w:r>
-      <w:proofErr w:type="spellEnd"/>
-      <w:r>
-        <w:rPr>
-          <w:lang w:val="de-DE"/>
-        </w:rPr>
-        <w:t>/192.168.4.1</w:t>
+      <w:r>
+        <w:rPr>
+          <w:lang w:val="de-DE"/>
+        </w:rPr>
+        <w:t>address=/gw.wlan/192.168.4.1</w:t>
       </w:r>
     </w:p>
     <w:p>
@@ -2149,44 +1408,8 @@
         <w:rPr>
           <w:lang w:val="de-DE"/>
         </w:rPr>
-        <w:t xml:space="preserve">                # Alias </w:t>
-      </w:r>
-      <w:proofErr w:type="spellStart"/>
-      <w:r>
-        <w:rPr>
-          <w:lang w:val="de-DE"/>
-        </w:rPr>
-        <w:t>for</w:t>
-      </w:r>
-      <w:proofErr w:type="spellEnd"/>
-      <w:r>
-        <w:rPr>
-          <w:lang w:val="de-DE"/>
-        </w:rPr>
-        <w:t xml:space="preserve"> </w:t>
-      </w:r>
-      <w:proofErr w:type="spellStart"/>
-      <w:r>
-        <w:rPr>
-          <w:lang w:val="de-DE"/>
-        </w:rPr>
-        <w:t>this</w:t>
-      </w:r>
-      <w:proofErr w:type="spellEnd"/>
-      <w:r>
-        <w:rPr>
-          <w:lang w:val="de-DE"/>
-        </w:rPr>
-        <w:t xml:space="preserve"> </w:t>
-      </w:r>
-      <w:proofErr w:type="spellStart"/>
-      <w:r>
-        <w:rPr>
-          <w:lang w:val="de-DE"/>
-        </w:rPr>
-        <w:t>router</w:t>
-      </w:r>
-      <w:proofErr w:type="spellEnd"/>
+        <w:t xml:space="preserve">                # Alias for this router</w:t>
+      </w:r>
     </w:p>
     <w:p>
       <w:pPr>
@@ -2196,56 +1419,12 @@
           <w:lang w:val="de-DE"/>
         </w:rPr>
       </w:pPr>
-      <w:proofErr w:type="spellStart"/>
-      <w:r>
-        <w:rPr>
-          <w:lang w:val="de-DE"/>
-        </w:rPr>
-        <w:t>sudo</w:t>
-      </w:r>
-      <w:proofErr w:type="spellEnd"/>
-      <w:r>
-        <w:rPr>
-          <w:lang w:val="de-DE"/>
-        </w:rPr>
-        <w:t xml:space="preserve"> </w:t>
-      </w:r>
-      <w:proofErr w:type="spellStart"/>
-      <w:r>
-        <w:rPr>
-          <w:lang w:val="de-DE"/>
-        </w:rPr>
-        <w:t>rfkill</w:t>
-      </w:r>
-      <w:proofErr w:type="spellEnd"/>
-      <w:r>
-        <w:rPr>
-          <w:lang w:val="de-DE"/>
-        </w:rPr>
-        <w:t xml:space="preserve"> </w:t>
-      </w:r>
-      <w:proofErr w:type="spellStart"/>
-      <w:r>
-        <w:rPr>
-          <w:lang w:val="de-DE"/>
-        </w:rPr>
-        <w:t>unblock</w:t>
-      </w:r>
-      <w:proofErr w:type="spellEnd"/>
-      <w:r>
-        <w:rPr>
-          <w:lang w:val="de-DE"/>
-        </w:rPr>
-        <w:t xml:space="preserve"> </w:t>
-      </w:r>
-      <w:proofErr w:type="spellStart"/>
-      <w:r>
-        <w:rPr>
-          <w:lang w:val="de-DE"/>
-        </w:rPr>
-        <w:t>wlan</w:t>
-      </w:r>
-      <w:proofErr w:type="spellEnd"/>
+      <w:r>
+        <w:rPr>
+          <w:lang w:val="de-DE"/>
+        </w:rPr>
+        <w:t>sudo rfkill unblock wlan</w:t>
+      </w:r>
     </w:p>
     <w:p>
       <w:pPr>
@@ -2272,7 +1451,6 @@
       <w:r>
         <w:t xml:space="preserve">Netzwerk Name bei </w:t>
       </w:r>
-      <w:proofErr w:type="spellStart"/>
       <w:r>
         <w:rPr>
           <w:i/>
@@ -2280,7 +1458,6 @@
         </w:rPr>
         <w:t>ssid</w:t>
       </w:r>
-      <w:proofErr w:type="spellEnd"/>
       <w:r>
         <w:t xml:space="preserve"> angeben.</w:t>
       </w:r>
@@ -2292,7 +1469,6 @@
       <w:r>
         <w:t xml:space="preserve">Netzwerk Passwort bei </w:t>
       </w:r>
-      <w:proofErr w:type="spellStart"/>
       <w:r>
         <w:rPr>
           <w:i/>
@@ -2300,7 +1476,6 @@
         </w:rPr>
         <w:t>wpa_passphrase</w:t>
       </w:r>
-      <w:proofErr w:type="spellEnd"/>
       <w:r>
         <w:t xml:space="preserve"> angeben.</w:t>
       </w:r>
@@ -2316,70 +1491,12 @@
           <w:lang w:val="de-DE"/>
         </w:rPr>
       </w:pPr>
-      <w:proofErr w:type="spellStart"/>
-      <w:r>
-        <w:rPr>
-          <w:lang w:val="de-DE"/>
-        </w:rPr>
-        <w:t>sudo</w:t>
-      </w:r>
-      <w:proofErr w:type="spellEnd"/>
-      <w:r>
-        <w:rPr>
-          <w:lang w:val="de-DE"/>
-        </w:rPr>
-        <w:t xml:space="preserve"> </w:t>
-      </w:r>
-      <w:proofErr w:type="spellStart"/>
-      <w:r>
-        <w:rPr>
-          <w:lang w:val="de-DE"/>
-        </w:rPr>
-        <w:t>nano</w:t>
-      </w:r>
-      <w:proofErr w:type="spellEnd"/>
-      <w:r>
-        <w:rPr>
-          <w:lang w:val="de-DE"/>
-        </w:rPr>
-        <w:t xml:space="preserve"> /</w:t>
-      </w:r>
-      <w:proofErr w:type="spellStart"/>
-      <w:r>
-        <w:rPr>
-          <w:lang w:val="de-DE"/>
-        </w:rPr>
-        <w:t>etc</w:t>
-      </w:r>
-      <w:proofErr w:type="spellEnd"/>
-      <w:r>
-        <w:rPr>
-          <w:lang w:val="de-DE"/>
-        </w:rPr>
-        <w:t>/</w:t>
-      </w:r>
-      <w:proofErr w:type="spellStart"/>
-      <w:r>
-        <w:rPr>
-          <w:lang w:val="de-DE"/>
-        </w:rPr>
-        <w:t>hostapd</w:t>
-      </w:r>
-      <w:proofErr w:type="spellEnd"/>
-      <w:r>
-        <w:rPr>
-          <w:lang w:val="de-DE"/>
-        </w:rPr>
-        <w:t>/</w:t>
-      </w:r>
-      <w:proofErr w:type="spellStart"/>
-      <w:r>
-        <w:rPr>
-          <w:lang w:val="de-DE"/>
-        </w:rPr>
-        <w:t>hostapd.conf</w:t>
-      </w:r>
-      <w:proofErr w:type="spellEnd"/>
+      <w:r>
+        <w:rPr>
+          <w:lang w:val="de-DE"/>
+        </w:rPr>
+        <w:t>sudo nano /etc/hostapd/hostapd.conf</w:t>
+      </w:r>
     </w:p>
     <w:p>
       <w:pPr>
@@ -2389,19 +1506,11 @@
           <w:lang w:val="de-DE"/>
         </w:rPr>
       </w:pPr>
-      <w:proofErr w:type="spellStart"/>
-      <w:r>
-        <w:rPr>
-          <w:lang w:val="de-DE"/>
-        </w:rPr>
-        <w:t>country_code</w:t>
-      </w:r>
-      <w:proofErr w:type="spellEnd"/>
-      <w:r>
-        <w:rPr>
-          <w:lang w:val="de-DE"/>
-        </w:rPr>
-        <w:t>=</w:t>
+      <w:r>
+        <w:rPr>
+          <w:lang w:val="de-DE"/>
+        </w:rPr>
+        <w:t>country_code=</w:t>
       </w:r>
       <w:r>
         <w:rPr>
@@ -2433,19 +1542,11 @@
           <w:lang w:val="de-DE"/>
         </w:rPr>
       </w:pPr>
-      <w:proofErr w:type="spellStart"/>
-      <w:r>
-        <w:rPr>
-          <w:lang w:val="de-DE"/>
-        </w:rPr>
-        <w:t>ssid</w:t>
-      </w:r>
-      <w:proofErr w:type="spellEnd"/>
-      <w:r>
-        <w:rPr>
-          <w:lang w:val="de-DE"/>
-        </w:rPr>
-        <w:t>=</w:t>
+      <w:r>
+        <w:rPr>
+          <w:lang w:val="de-DE"/>
+        </w:rPr>
+        <w:t>ssid=</w:t>
       </w:r>
       <w:r>
         <w:rPr>
@@ -2468,19 +1569,11 @@
           <w:lang w:val="de-DE"/>
         </w:rPr>
       </w:pPr>
-      <w:proofErr w:type="spellStart"/>
-      <w:r>
-        <w:rPr>
-          <w:lang w:val="de-DE"/>
-        </w:rPr>
-        <w:t>hw_mode</w:t>
-      </w:r>
-      <w:proofErr w:type="spellEnd"/>
-      <w:r>
-        <w:rPr>
-          <w:lang w:val="de-DE"/>
-        </w:rPr>
-        <w:t>=g</w:t>
+      <w:r>
+        <w:rPr>
+          <w:lang w:val="de-DE"/>
+        </w:rPr>
+        <w:t>hw_mode=g</w:t>
       </w:r>
     </w:p>
     <w:p>
@@ -2491,19 +1584,11 @@
           <w:lang w:val="de-DE"/>
         </w:rPr>
       </w:pPr>
-      <w:proofErr w:type="spellStart"/>
-      <w:r>
-        <w:rPr>
-          <w:lang w:val="de-DE"/>
-        </w:rPr>
-        <w:t>channel</w:t>
-      </w:r>
-      <w:proofErr w:type="spellEnd"/>
-      <w:r>
-        <w:rPr>
-          <w:lang w:val="de-DE"/>
-        </w:rPr>
-        <w:t>=7</w:t>
+      <w:r>
+        <w:rPr>
+          <w:lang w:val="de-DE"/>
+        </w:rPr>
+        <w:t>channel=7</w:t>
       </w:r>
     </w:p>
     <w:p>
@@ -2514,19 +1599,11 @@
           <w:lang w:val="de-DE"/>
         </w:rPr>
       </w:pPr>
-      <w:proofErr w:type="spellStart"/>
-      <w:r>
-        <w:rPr>
-          <w:lang w:val="de-DE"/>
-        </w:rPr>
-        <w:t>macaddr_acl</w:t>
-      </w:r>
-      <w:proofErr w:type="spellEnd"/>
-      <w:r>
-        <w:rPr>
-          <w:lang w:val="de-DE"/>
-        </w:rPr>
-        <w:t>=0</w:t>
+      <w:r>
+        <w:rPr>
+          <w:lang w:val="de-DE"/>
+        </w:rPr>
+        <w:t>macaddr_acl=0</w:t>
       </w:r>
     </w:p>
     <w:p>
@@ -2537,19 +1614,11 @@
           <w:lang w:val="de-DE"/>
         </w:rPr>
       </w:pPr>
-      <w:proofErr w:type="spellStart"/>
-      <w:r>
-        <w:rPr>
-          <w:lang w:val="de-DE"/>
-        </w:rPr>
-        <w:t>auth_algs</w:t>
-      </w:r>
-      <w:proofErr w:type="spellEnd"/>
-      <w:r>
-        <w:rPr>
-          <w:lang w:val="de-DE"/>
-        </w:rPr>
-        <w:t>=1</w:t>
+      <w:r>
+        <w:rPr>
+          <w:lang w:val="de-DE"/>
+        </w:rPr>
+        <w:t>auth_algs=1</w:t>
       </w:r>
     </w:p>
     <w:p>
@@ -2560,19 +1629,11 @@
           <w:lang w:val="de-DE"/>
         </w:rPr>
       </w:pPr>
-      <w:proofErr w:type="spellStart"/>
-      <w:r>
-        <w:rPr>
-          <w:lang w:val="de-DE"/>
-        </w:rPr>
-        <w:t>ignore_broadcast_ssid</w:t>
-      </w:r>
-      <w:proofErr w:type="spellEnd"/>
-      <w:r>
-        <w:rPr>
-          <w:lang w:val="de-DE"/>
-        </w:rPr>
-        <w:t>=0</w:t>
+      <w:r>
+        <w:rPr>
+          <w:lang w:val="de-DE"/>
+        </w:rPr>
+        <w:t>ignore_broadcast_ssid=0</w:t>
       </w:r>
     </w:p>
     <w:p>
@@ -2583,19 +1644,11 @@
           <w:lang w:val="de-DE"/>
         </w:rPr>
       </w:pPr>
-      <w:proofErr w:type="spellStart"/>
-      <w:r>
-        <w:rPr>
-          <w:lang w:val="de-DE"/>
-        </w:rPr>
-        <w:t>wpa</w:t>
-      </w:r>
-      <w:proofErr w:type="spellEnd"/>
-      <w:r>
-        <w:rPr>
-          <w:lang w:val="de-DE"/>
-        </w:rPr>
-        <w:t>=2</w:t>
+      <w:r>
+        <w:rPr>
+          <w:lang w:val="de-DE"/>
+        </w:rPr>
+        <w:t>wpa=2</w:t>
       </w:r>
     </w:p>
     <w:p>
@@ -2606,19 +1659,11 @@
           <w:lang w:val="de-DE"/>
         </w:rPr>
       </w:pPr>
-      <w:proofErr w:type="spellStart"/>
-      <w:r>
-        <w:rPr>
-          <w:lang w:val="de-DE"/>
-        </w:rPr>
-        <w:t>wpa_passphrase</w:t>
-      </w:r>
-      <w:proofErr w:type="spellEnd"/>
-      <w:r>
-        <w:rPr>
-          <w:lang w:val="de-DE"/>
-        </w:rPr>
-        <w:t>=</w:t>
+      <w:r>
+        <w:rPr>
+          <w:lang w:val="de-DE"/>
+        </w:rPr>
+        <w:t>wpa_passphrase=</w:t>
       </w:r>
       <w:r>
         <w:rPr>
@@ -2635,19 +1680,11 @@
           <w:lang w:val="de-DE"/>
         </w:rPr>
       </w:pPr>
-      <w:proofErr w:type="spellStart"/>
-      <w:r>
-        <w:rPr>
-          <w:lang w:val="de-DE"/>
-        </w:rPr>
-        <w:t>wpa_key_mgmt</w:t>
-      </w:r>
-      <w:proofErr w:type="spellEnd"/>
-      <w:r>
-        <w:rPr>
-          <w:lang w:val="de-DE"/>
-        </w:rPr>
-        <w:t>=WPA-PSK</w:t>
+      <w:r>
+        <w:rPr>
+          <w:lang w:val="de-DE"/>
+        </w:rPr>
+        <w:t>wpa_key_mgmt=WPA-PSK</w:t>
       </w:r>
     </w:p>
     <w:p>
@@ -2658,19 +1695,11 @@
           <w:lang w:val="de-DE"/>
         </w:rPr>
       </w:pPr>
-      <w:proofErr w:type="spellStart"/>
-      <w:r>
-        <w:rPr>
-          <w:lang w:val="de-DE"/>
-        </w:rPr>
-        <w:t>wpa_pairwise</w:t>
-      </w:r>
-      <w:proofErr w:type="spellEnd"/>
-      <w:r>
-        <w:rPr>
-          <w:lang w:val="de-DE"/>
-        </w:rPr>
-        <w:t>=TKIP</w:t>
+      <w:r>
+        <w:rPr>
+          <w:lang w:val="de-DE"/>
+        </w:rPr>
+        <w:t>wpa_pairwise=TKIP</w:t>
       </w:r>
     </w:p>
     <w:p>
@@ -2681,19 +1710,11 @@
           <w:lang w:val="de-DE"/>
         </w:rPr>
       </w:pPr>
-      <w:proofErr w:type="spellStart"/>
-      <w:r>
-        <w:rPr>
-          <w:lang w:val="de-DE"/>
-        </w:rPr>
-        <w:t>rsn_pairwise</w:t>
-      </w:r>
-      <w:proofErr w:type="spellEnd"/>
-      <w:r>
-        <w:rPr>
-          <w:lang w:val="de-DE"/>
-        </w:rPr>
-        <w:t>=CCMP</w:t>
+      <w:r>
+        <w:rPr>
+          <w:lang w:val="de-DE"/>
+        </w:rPr>
+        <w:t>rsn_pairwise=CCMP</w:t>
       </w:r>
     </w:p>
     <w:p>
@@ -2749,33 +1770,11 @@
           <w:lang w:val="de-DE"/>
         </w:rPr>
       </w:pPr>
-      <w:proofErr w:type="spellStart"/>
-      <w:r>
-        <w:rPr>
-          <w:lang w:val="de-DE"/>
-        </w:rPr>
-        <w:t>sudo</w:t>
-      </w:r>
-      <w:proofErr w:type="spellEnd"/>
-      <w:r>
-        <w:rPr>
-          <w:lang w:val="de-DE"/>
-        </w:rPr>
-        <w:t xml:space="preserve"> </w:t>
-      </w:r>
-      <w:proofErr w:type="spellStart"/>
-      <w:r>
-        <w:rPr>
-          <w:lang w:val="de-DE"/>
-        </w:rPr>
-        <w:t>systemctl</w:t>
-      </w:r>
-      <w:proofErr w:type="spellEnd"/>
-      <w:r>
-        <w:rPr>
-          <w:lang w:val="de-DE"/>
-        </w:rPr>
-        <w:t xml:space="preserve"> reboot</w:t>
+      <w:r>
+        <w:rPr>
+          <w:lang w:val="de-DE"/>
+        </w:rPr>
+        <w:t>sudo systemctl reboot</w:t>
       </w:r>
     </w:p>
     <w:p>
@@ -2900,28 +1899,12 @@
           <w:lang w:val="de-DE"/>
         </w:rPr>
       </w:pPr>
-      <w:proofErr w:type="spellStart"/>
-      <w:r>
-        <w:rPr>
-          <w:lang w:val="de-DE"/>
-        </w:rPr>
-        <w:t>sudo</w:t>
-      </w:r>
-      <w:proofErr w:type="spellEnd"/>
-      <w:r>
-        <w:rPr>
-          <w:lang w:val="de-DE"/>
-        </w:rPr>
-        <w:t xml:space="preserve"> </w:t>
-      </w:r>
-      <w:proofErr w:type="spellStart"/>
-      <w:r>
-        <w:rPr>
-          <w:lang w:val="de-DE"/>
-        </w:rPr>
-        <w:t>raspi.config</w:t>
-      </w:r>
-      <w:proofErr w:type="spellEnd"/>
+      <w:r>
+        <w:rPr>
+          <w:lang w:val="de-DE"/>
+        </w:rPr>
+        <w:t>sudo raspi.config</w:t>
+      </w:r>
     </w:p>
     <w:p>
       <w:r>
@@ -2940,19 +1923,11 @@
           <w:rFonts w:ascii="Courier New" w:hAnsi="Courier New" w:cs="Courier New"/>
         </w:rPr>
       </w:pPr>
-      <w:proofErr w:type="spellStart"/>
       <w:r>
         <w:rPr>
           <w:rFonts w:ascii="Courier New" w:hAnsi="Courier New" w:cs="Courier New"/>
         </w:rPr>
-        <w:t>Interfacing</w:t>
-      </w:r>
-      <w:proofErr w:type="spellEnd"/>
-      <w:r>
-        <w:rPr>
-          <w:rFonts w:ascii="Courier New" w:hAnsi="Courier New" w:cs="Courier New"/>
-        </w:rPr>
-        <w:t xml:space="preserve"> Options</w:t>
+        <w:t>Interfacing Options</w:t>
       </w:r>
     </w:p>
     <w:p>
@@ -2984,14 +1959,12 @@
           <w:rFonts w:ascii="Courier New" w:hAnsi="Courier New" w:cs="Courier New"/>
         </w:rPr>
       </w:pPr>
-      <w:proofErr w:type="spellStart"/>
       <w:r>
         <w:rPr>
           <w:rFonts w:ascii="Courier New" w:hAnsi="Courier New" w:cs="Courier New"/>
         </w:rPr>
         <w:t>No</w:t>
       </w:r>
-      <w:proofErr w:type="spellEnd"/>
     </w:p>
     <w:p>
       <w:pPr>
@@ -3066,47 +2039,11 @@
           <w:lang w:val="de-DE"/>
         </w:rPr>
       </w:pPr>
-      <w:proofErr w:type="spellStart"/>
-      <w:r>
-        <w:rPr>
-          <w:lang w:val="de-DE"/>
-        </w:rPr>
-        <w:t>sudo</w:t>
-      </w:r>
-      <w:proofErr w:type="spellEnd"/>
-      <w:r>
-        <w:rPr>
-          <w:lang w:val="de-DE"/>
-        </w:rPr>
-        <w:t xml:space="preserve"> </w:t>
-      </w:r>
-      <w:proofErr w:type="spellStart"/>
-      <w:r>
-        <w:rPr>
-          <w:lang w:val="de-DE"/>
-        </w:rPr>
-        <w:t>nano</w:t>
-      </w:r>
-      <w:proofErr w:type="spellEnd"/>
-      <w:r>
-        <w:rPr>
-          <w:lang w:val="de-DE"/>
-        </w:rPr>
-        <w:t xml:space="preserve"> /</w:t>
-      </w:r>
-      <w:proofErr w:type="spellStart"/>
-      <w:r>
-        <w:rPr>
-          <w:lang w:val="de-DE"/>
-        </w:rPr>
-        <w:t>boot</w:t>
-      </w:r>
-      <w:proofErr w:type="spellEnd"/>
-      <w:r>
-        <w:rPr>
-          <w:lang w:val="de-DE"/>
-        </w:rPr>
-        <w:t>/config.txt</w:t>
+      <w:r>
+        <w:rPr>
+          <w:lang w:val="de-DE"/>
+        </w:rPr>
+        <w:t>sudo nano /boot/config.txt</w:t>
       </w:r>
     </w:p>
     <w:p>
@@ -3125,28 +2062,12 @@
           <w:lang w:val="de-DE"/>
         </w:rPr>
       </w:pPr>
-      <w:proofErr w:type="spellStart"/>
-      <w:r>
-        <w:rPr>
-          <w:lang w:val="de-DE"/>
-        </w:rPr>
-        <w:t>dtoverlay</w:t>
-      </w:r>
-      <w:proofErr w:type="spellEnd"/>
-      <w:r>
-        <w:rPr>
-          <w:lang w:val="de-DE"/>
-        </w:rPr>
-        <w:t xml:space="preserve"> = </w:t>
-      </w:r>
-      <w:proofErr w:type="spellStart"/>
-      <w:r>
-        <w:rPr>
-          <w:lang w:val="de-DE"/>
-        </w:rPr>
-        <w:t>disable-bt</w:t>
-      </w:r>
-      <w:proofErr w:type="spellEnd"/>
+      <w:r>
+        <w:rPr>
+          <w:lang w:val="de-DE"/>
+        </w:rPr>
+        <w:t>dtoverlay = disable-bt</w:t>
+      </w:r>
     </w:p>
     <w:p/>
     <w:p/>
@@ -3179,47 +2100,11 @@
           <w:lang w:val="de-DE"/>
         </w:rPr>
       </w:pPr>
-      <w:proofErr w:type="spellStart"/>
-      <w:r>
-        <w:rPr>
-          <w:lang w:val="de-DE"/>
-        </w:rPr>
-        <w:t>sudo</w:t>
-      </w:r>
-      <w:proofErr w:type="spellEnd"/>
-      <w:r>
-        <w:rPr>
-          <w:lang w:val="de-DE"/>
-        </w:rPr>
-        <w:t xml:space="preserve"> </w:t>
-      </w:r>
-      <w:proofErr w:type="spellStart"/>
-      <w:r>
-        <w:rPr>
-          <w:lang w:val="de-DE"/>
-        </w:rPr>
-        <w:t>nano</w:t>
-      </w:r>
-      <w:proofErr w:type="spellEnd"/>
-      <w:r>
-        <w:rPr>
-          <w:lang w:val="de-DE"/>
-        </w:rPr>
-        <w:t xml:space="preserve"> /</w:t>
-      </w:r>
-      <w:proofErr w:type="spellStart"/>
-      <w:r>
-        <w:rPr>
-          <w:lang w:val="de-DE"/>
-        </w:rPr>
-        <w:t>boot</w:t>
-      </w:r>
-      <w:proofErr w:type="spellEnd"/>
-      <w:r>
-        <w:rPr>
-          <w:lang w:val="de-DE"/>
-        </w:rPr>
-        <w:t xml:space="preserve">/config.txt </w:t>
+      <w:r>
+        <w:rPr>
+          <w:lang w:val="de-DE"/>
+        </w:rPr>
+        <w:t xml:space="preserve">sudo nano /boot/config.txt </w:t>
       </w:r>
     </w:p>
     <w:p>
@@ -3236,19 +2121,11 @@
           <w:lang w:val="de-DE"/>
         </w:rPr>
       </w:pPr>
-      <w:proofErr w:type="spellStart"/>
-      <w:r>
-        <w:rPr>
-          <w:lang w:val="de-DE"/>
-        </w:rPr>
-        <w:t>enable_uart</w:t>
-      </w:r>
-      <w:proofErr w:type="spellEnd"/>
-      <w:r>
-        <w:rPr>
-          <w:lang w:val="de-DE"/>
-        </w:rPr>
-        <w:t xml:space="preserve"> = 1</w:t>
+      <w:r>
+        <w:rPr>
+          <w:lang w:val="de-DE"/>
+        </w:rPr>
+        <w:t>enable_uart = 1</w:t>
       </w:r>
     </w:p>
     <w:p>
@@ -3267,39 +2144,18 @@
           <w:lang w:val="de-DE"/>
         </w:rPr>
       </w:pPr>
-      <w:proofErr w:type="spellStart"/>
-      <w:r>
-        <w:rPr>
-          <w:lang w:val="de-DE"/>
-        </w:rPr>
-        <w:t>dtoverlay</w:t>
-      </w:r>
-      <w:proofErr w:type="spellEnd"/>
-      <w:r>
-        <w:rPr>
-          <w:lang w:val="de-DE"/>
-        </w:rPr>
-        <w:t xml:space="preserve"> = uart2</w:t>
+      <w:r>
+        <w:rPr>
+          <w:lang w:val="de-DE"/>
+        </w:rPr>
+        <w:t>dtoverlay = uart2</w:t>
       </w:r>
       <w:r>
         <w:rPr>
           <w:lang w:val="de-DE"/>
         </w:rPr>
         <w:br/>
-      </w:r>
-      <w:proofErr w:type="spellStart"/>
-      <w:r>
-        <w:rPr>
-          <w:lang w:val="de-DE"/>
-        </w:rPr>
-        <w:t>dtoverlay</w:t>
-      </w:r>
-      <w:proofErr w:type="spellEnd"/>
-      <w:r>
-        <w:rPr>
-          <w:lang w:val="de-DE"/>
-        </w:rPr>
-        <w:t xml:space="preserve"> = uart3</w:t>
+        <w:t>dtoverlay = uart3</w:t>
       </w:r>
     </w:p>
     <w:p>
@@ -3310,19 +2166,11 @@
           <w:lang w:val="de-DE"/>
         </w:rPr>
       </w:pPr>
-      <w:proofErr w:type="spellStart"/>
-      <w:r>
-        <w:rPr>
-          <w:lang w:val="de-DE"/>
-        </w:rPr>
-        <w:t>dtoverlay</w:t>
-      </w:r>
-      <w:proofErr w:type="spellEnd"/>
-      <w:r>
-        <w:rPr>
-          <w:lang w:val="de-DE"/>
-        </w:rPr>
-        <w:t xml:space="preserve"> = uart4</w:t>
+      <w:r>
+        <w:rPr>
+          <w:lang w:val="de-DE"/>
+        </w:rPr>
+        <w:t>dtoverlay = uart4</w:t>
       </w:r>
     </w:p>
     <w:p>
@@ -3333,19 +2181,11 @@
           <w:lang w:val="de-DE"/>
         </w:rPr>
       </w:pPr>
-      <w:proofErr w:type="spellStart"/>
-      <w:r>
-        <w:rPr>
-          <w:lang w:val="de-DE"/>
-        </w:rPr>
-        <w:t>dtoverlay</w:t>
-      </w:r>
-      <w:proofErr w:type="spellEnd"/>
-      <w:r>
-        <w:rPr>
-          <w:lang w:val="de-DE"/>
-        </w:rPr>
-        <w:t xml:space="preserve"> = uart5</w:t>
+      <w:r>
+        <w:rPr>
+          <w:lang w:val="de-DE"/>
+        </w:rPr>
+        <w:t>dtoverlay = uart5</w:t>
       </w:r>
     </w:p>
     <w:p/>
@@ -3440,27 +2280,14 @@
                             <w:r>
                               <w:t xml:space="preserve">Abbildung </w:t>
                             </w:r>
-                            <w:r>
-                              <w:fldChar w:fldCharType="begin"/>
-                            </w:r>
-                            <w:r>
-                              <w:instrText xml:space="preserve"> SEQ Abbildung \* ARABIC </w:instrText>
-                            </w:r>
-                            <w:r>
-                              <w:fldChar w:fldCharType="separate"/>
-                            </w:r>
-                            <w:r>
-                              <w:rPr>
-                                <w:noProof/>
-                              </w:rPr>
-                              <w:t>1</w:t>
-                            </w:r>
-                            <w:r>
-                              <w:rPr>
-                                <w:noProof/>
-                              </w:rPr>
-                              <w:fldChar w:fldCharType="end"/>
-                            </w:r>
+                            <w:fldSimple w:instr=" SEQ Abbildung \* ARABIC ">
+                              <w:r>
+                                <w:rPr>
+                                  <w:noProof/>
+                                </w:rPr>
+                                <w:t>1</w:t>
+                              </w:r>
+                            </w:fldSimple>
                             <w:r>
                               <w:t>: Schaltplan für Spannungsteiler (5V → 3,3V)</w:t>
                             </w:r>
@@ -3500,27 +2327,14 @@
                       <w:r>
                         <w:t xml:space="preserve">Abbildung </w:t>
                       </w:r>
-                      <w:r>
-                        <w:fldChar w:fldCharType="begin"/>
-                      </w:r>
-                      <w:r>
-                        <w:instrText xml:space="preserve"> SEQ Abbildung \* ARABIC </w:instrText>
-                      </w:r>
-                      <w:r>
-                        <w:fldChar w:fldCharType="separate"/>
-                      </w:r>
-                      <w:r>
-                        <w:rPr>
-                          <w:noProof/>
-                        </w:rPr>
-                        <w:t>1</w:t>
-                      </w:r>
-                      <w:r>
-                        <w:rPr>
-                          <w:noProof/>
-                        </w:rPr>
-                        <w:fldChar w:fldCharType="end"/>
-                      </w:r>
+                      <w:fldSimple w:instr=" SEQ Abbildung \* ARABIC ">
+                        <w:r>
+                          <w:rPr>
+                            <w:noProof/>
+                          </w:rPr>
+                          <w:t>1</w:t>
+                        </w:r>
+                      </w:fldSimple>
                       <w:r>
                         <w:t>: Schaltplan für Spannungsteiler (5V → 3,3V)</w:t>
                       </w:r>
@@ -3650,43 +2464,33 @@
       <w:pPr>
         <w:pStyle w:val="Code"/>
         <w:framePr w:wrap="notBeside"/>
-      </w:pPr>
-      <w:r>
-        <w:t>#include &lt;</w:t>
-      </w:r>
-      <w:proofErr w:type="spellStart"/>
-      <w:r>
-        <w:t>wiringPi.h</w:t>
-      </w:r>
-      <w:proofErr w:type="spellEnd"/>
-      <w:r>
-        <w:t>&gt;</w:t>
+        <w:rPr>
+          <w:lang w:val="de-DE"/>
+        </w:rPr>
+      </w:pPr>
+      <w:r>
+        <w:rPr>
+          <w:lang w:val="de-DE"/>
+        </w:rPr>
+        <w:t>#include &lt;wiringPi.h&gt;</w:t>
       </w:r>
     </w:p>
     <w:p>
       <w:pPr>
         <w:pStyle w:val="Code"/>
         <w:framePr w:wrap="notBeside"/>
-      </w:pPr>
-      <w:r>
-        <w:t>#include &lt;</w:t>
-      </w:r>
-      <w:proofErr w:type="spellStart"/>
-      <w:r>
-        <w:t>wiringSerial.h</w:t>
-      </w:r>
-      <w:proofErr w:type="spellEnd"/>
-      <w:r>
-        <w:t>&gt;</w:t>
-      </w:r>
-    </w:p>
-    <w:p>
-      <w:pPr>
-        <w:rPr>
-          <w:lang w:val="en-US"/>
-        </w:rPr>
-      </w:pPr>
-    </w:p>
+        <w:rPr>
+          <w:lang w:val="de-DE"/>
+        </w:rPr>
+      </w:pPr>
+      <w:r>
+        <w:rPr>
+          <w:lang w:val="de-DE"/>
+        </w:rPr>
+        <w:t>#include &lt;wiringSerial.h&gt;</w:t>
+      </w:r>
+    </w:p>
+    <w:p/>
     <w:p>
       <w:pPr>
         <w:pStyle w:val="Listenabsatz"/>
@@ -3696,110 +2500,44 @@
         </w:numPr>
         <w:rPr>
           <w:b/>
-          <w:lang w:val="en-US"/>
-        </w:rPr>
-      </w:pPr>
-      <w:proofErr w:type="spellStart"/>
+        </w:rPr>
+      </w:pPr>
       <w:r>
         <w:rPr>
           <w:b/>
-          <w:lang w:val="en-US"/>
-        </w:rPr>
-        <w:t>Öffnen</w:t>
-      </w:r>
-      <w:proofErr w:type="spellEnd"/>
-      <w:r>
-        <w:rPr>
-          <w:b/>
-          <w:lang w:val="en-US"/>
-        </w:rPr>
-        <w:t xml:space="preserve"> </w:t>
-      </w:r>
-      <w:proofErr w:type="spellStart"/>
-      <w:r>
-        <w:rPr>
-          <w:b/>
-          <w:lang w:val="en-US"/>
-        </w:rPr>
-        <w:t>eines</w:t>
-      </w:r>
-      <w:proofErr w:type="spellEnd"/>
-      <w:r>
-        <w:rPr>
-          <w:b/>
-          <w:lang w:val="en-US"/>
-        </w:rPr>
-        <w:t xml:space="preserve"> </w:t>
-      </w:r>
-      <w:proofErr w:type="spellStart"/>
-      <w:r>
-        <w:rPr>
-          <w:b/>
-          <w:lang w:val="en-US"/>
-        </w:rPr>
-        <w:t>seriellen</w:t>
-      </w:r>
-      <w:proofErr w:type="spellEnd"/>
-      <w:r>
-        <w:rPr>
-          <w:b/>
-          <w:lang w:val="en-US"/>
-        </w:rPr>
-        <w:t xml:space="preserve"> Ports:</w:t>
+        </w:rPr>
+        <w:t>Öffnen eines seriellen Ports:</w:t>
       </w:r>
     </w:p>
     <w:p>
       <w:pPr>
         <w:pStyle w:val="Code"/>
         <w:framePr w:wrap="notBeside"/>
-      </w:pPr>
-      <w:proofErr w:type="spellStart"/>
-      <w:r>
-        <w:t>wiringPiSetup</w:t>
-      </w:r>
-      <w:proofErr w:type="spellEnd"/>
-      <w:r>
-        <w:t>();</w:t>
-      </w:r>
-      <w:r>
+        <w:rPr>
+          <w:lang w:val="de-DE"/>
+        </w:rPr>
+      </w:pPr>
+      <w:r>
+        <w:rPr>
+          <w:lang w:val="de-DE"/>
+        </w:rPr>
+        <w:t>wiringPiSetup();</w:t>
+      </w:r>
+      <w:r>
+        <w:rPr>
+          <w:lang w:val="de-DE"/>
+        </w:rPr>
         <w:br/>
       </w:r>
       <w:r>
+        <w:rPr>
+          <w:lang w:val="de-DE"/>
+        </w:rPr>
         <w:br/>
-        <w:t xml:space="preserve">int </w:t>
-      </w:r>
-      <w:proofErr w:type="spellStart"/>
-      <w:r>
-        <w:t>fileDescriptor</w:t>
-      </w:r>
-      <w:proofErr w:type="spellEnd"/>
-      <w:r>
-        <w:t xml:space="preserve"> = </w:t>
-      </w:r>
-      <w:proofErr w:type="spellStart"/>
-      <w:r>
-        <w:t>serialOpen</w:t>
-      </w:r>
-      <w:proofErr w:type="spellEnd"/>
-      <w:r>
-        <w:t xml:space="preserve">(char* port, int </w:t>
-      </w:r>
-      <w:proofErr w:type="spellStart"/>
-      <w:r>
-        <w:t>baudrate</w:t>
-      </w:r>
-      <w:proofErr w:type="spellEnd"/>
-      <w:r>
-        <w:t>);</w:t>
-      </w:r>
-    </w:p>
-    <w:p>
-      <w:pPr>
-        <w:rPr>
-          <w:lang w:val="en-US"/>
-        </w:rPr>
-      </w:pPr>
-    </w:p>
+        <w:t>int fileDescriptor = serialOpen(char* port, int baudrate);</w:t>
+      </w:r>
+    </w:p>
+    <w:p/>
     <w:p>
       <w:pPr>
         <w:pStyle w:val="Listenabsatz"/>
@@ -3809,408 +2547,75 @@
         </w:numPr>
         <w:rPr>
           <w:b/>
-          <w:lang w:val="en-US"/>
-        </w:rPr>
-      </w:pPr>
-      <w:proofErr w:type="spellStart"/>
+        </w:rPr>
+      </w:pPr>
       <w:r>
         <w:rPr>
           <w:b/>
-          <w:lang w:val="en-US"/>
-        </w:rPr>
-        <w:t>Auslesen</w:t>
-      </w:r>
-      <w:proofErr w:type="spellEnd"/>
-      <w:r>
-        <w:rPr>
-          <w:b/>
-          <w:lang w:val="en-US"/>
-        </w:rPr>
-        <w:t xml:space="preserve"> </w:t>
-      </w:r>
-      <w:proofErr w:type="spellStart"/>
-      <w:r>
-        <w:rPr>
-          <w:b/>
-          <w:lang w:val="en-US"/>
-        </w:rPr>
-        <w:t>eines</w:t>
-      </w:r>
-      <w:proofErr w:type="spellEnd"/>
-      <w:r>
-        <w:rPr>
-          <w:b/>
-          <w:lang w:val="en-US"/>
-        </w:rPr>
-        <w:t xml:space="preserve"> </w:t>
-      </w:r>
-      <w:proofErr w:type="spellStart"/>
-      <w:r>
-        <w:rPr>
-          <w:b/>
-          <w:lang w:val="en-US"/>
-        </w:rPr>
-        <w:t>Zeichens</w:t>
-      </w:r>
-      <w:proofErr w:type="spellEnd"/>
-      <w:r>
-        <w:rPr>
-          <w:b/>
-          <w:lang w:val="en-US"/>
-        </w:rPr>
-        <w:t xml:space="preserve"> </w:t>
-      </w:r>
-      <w:proofErr w:type="spellStart"/>
-      <w:r>
-        <w:rPr>
-          <w:b/>
-          <w:lang w:val="en-US"/>
-        </w:rPr>
-        <w:t>vom</w:t>
-      </w:r>
-      <w:proofErr w:type="spellEnd"/>
-      <w:r>
-        <w:rPr>
-          <w:b/>
-          <w:lang w:val="en-US"/>
-        </w:rPr>
-        <w:t xml:space="preserve"> </w:t>
-      </w:r>
-      <w:proofErr w:type="spellStart"/>
-      <w:r>
-        <w:rPr>
-          <w:b/>
-          <w:lang w:val="en-US"/>
-        </w:rPr>
-        <w:t>seriellen</w:t>
-      </w:r>
-      <w:proofErr w:type="spellEnd"/>
-      <w:r>
-        <w:rPr>
-          <w:b/>
-          <w:lang w:val="en-US"/>
-        </w:rPr>
-        <w:t xml:space="preserve"> Port:</w:t>
+        </w:rPr>
+        <w:t>Auslesen eines Zeichens vom seriellen Port:</w:t>
       </w:r>
     </w:p>
     <w:p>
       <w:pPr>
         <w:pStyle w:val="Code"/>
         <w:framePr w:wrap="notBeside"/>
-      </w:pPr>
-      <w:r>
-        <w:t>If(</w:t>
-      </w:r>
-      <w:proofErr w:type="spellStart"/>
-      <w:r>
-        <w:t>serialDataAvail</w:t>
-      </w:r>
-      <w:proofErr w:type="spellEnd"/>
-      <w:r>
-        <w:t>(</w:t>
-      </w:r>
-      <w:proofErr w:type="spellStart"/>
-      <w:r>
-        <w:t>fileDescriptor</w:t>
-      </w:r>
-      <w:proofErr w:type="spellEnd"/>
-      <w:r>
-        <w:t>))</w:t>
+        <w:rPr>
+          <w:lang w:val="de-DE"/>
+        </w:rPr>
+      </w:pPr>
+      <w:r>
+        <w:rPr>
+          <w:lang w:val="de-DE"/>
+        </w:rPr>
+        <w:t>If(serialDataAvail(fileDescriptor))</w:t>
       </w:r>
     </w:p>
     <w:p>
       <w:pPr>
         <w:pStyle w:val="Code"/>
         <w:framePr w:wrap="notBeside"/>
-      </w:pPr>
-      <w:r>
+        <w:rPr>
+          <w:lang w:val="de-DE"/>
+        </w:rPr>
+      </w:pPr>
+      <w:r>
+        <w:rPr>
+          <w:lang w:val="de-DE"/>
+        </w:rPr>
         <w:t>{</w:t>
       </w:r>
       <w:r>
+        <w:rPr>
+          <w:lang w:val="de-DE"/>
+        </w:rPr>
         <w:br/>
       </w:r>
       <w:r>
+        <w:rPr>
+          <w:lang w:val="de-DE"/>
+        </w:rPr>
         <w:tab/>
-        <w:t xml:space="preserve">char input = </w:t>
-      </w:r>
-      <w:proofErr w:type="spellStart"/>
-      <w:r>
-        <w:t>serialGetChar</w:t>
-      </w:r>
-      <w:proofErr w:type="spellEnd"/>
-      <w:r>
-        <w:t>(</w:t>
-      </w:r>
-      <w:proofErr w:type="spellStart"/>
-      <w:r>
-        <w:t>fileDescriptor</w:t>
-      </w:r>
-      <w:proofErr w:type="spellEnd"/>
-      <w:r>
-        <w:t>);</w:t>
-      </w:r>
-      <w:r>
+        <w:t>char input = serialGetChar(fileDescriptor);</w:t>
+      </w:r>
+      <w:r>
+        <w:rPr>
+          <w:lang w:val="de-DE"/>
+        </w:rPr>
         <w:br/>
         <w:t>}</w:t>
       </w:r>
     </w:p>
     <w:p>
-      <w:pPr>
-        <w:rPr>
-          <w:lang w:val="en-US"/>
-        </w:rPr>
-      </w:pPr>
-      <w:r>
-        <w:rPr>
-          <w:lang w:val="en-US"/>
-        </w:rPr>
+      <w:r>
         <w:tab/>
-      </w:r>
-      <w:proofErr w:type="spellStart"/>
-      <w:r>
-        <w:rPr>
-          <w:lang w:val="en-US"/>
-        </w:rPr>
-        <w:t>Prüft</w:t>
-      </w:r>
-      <w:proofErr w:type="spellEnd"/>
-      <w:r>
-        <w:rPr>
-          <w:lang w:val="en-US"/>
-        </w:rPr>
-        <w:t xml:space="preserve">, </w:t>
-      </w:r>
-      <w:proofErr w:type="spellStart"/>
-      <w:r>
-        <w:rPr>
-          <w:lang w:val="en-US"/>
-        </w:rPr>
-        <w:t>ob</w:t>
-      </w:r>
-      <w:proofErr w:type="spellEnd"/>
-      <w:r>
-        <w:rPr>
-          <w:lang w:val="en-US"/>
-        </w:rPr>
-        <w:t xml:space="preserve"> </w:t>
-      </w:r>
-      <w:proofErr w:type="spellStart"/>
-      <w:r>
-        <w:rPr>
-          <w:lang w:val="en-US"/>
-        </w:rPr>
-        <w:t>Daten</w:t>
-      </w:r>
-      <w:proofErr w:type="spellEnd"/>
-      <w:r>
-        <w:rPr>
-          <w:lang w:val="en-US"/>
-        </w:rPr>
-        <w:t xml:space="preserve"> am </w:t>
-      </w:r>
-      <w:proofErr w:type="spellStart"/>
-      <w:r>
-        <w:rPr>
-          <w:lang w:val="en-US"/>
-        </w:rPr>
-        <w:t>Eingang</w:t>
-      </w:r>
-      <w:proofErr w:type="spellEnd"/>
-      <w:r>
-        <w:rPr>
-          <w:lang w:val="en-US"/>
-        </w:rPr>
-        <w:t xml:space="preserve"> </w:t>
-      </w:r>
-      <w:proofErr w:type="spellStart"/>
-      <w:r>
-        <w:rPr>
-          <w:lang w:val="en-US"/>
-        </w:rPr>
-        <w:t>vorhanden</w:t>
-      </w:r>
-      <w:proofErr w:type="spellEnd"/>
-      <w:r>
-        <w:rPr>
-          <w:lang w:val="en-US"/>
-        </w:rPr>
-        <w:t xml:space="preserve"> </w:t>
-      </w:r>
-      <w:proofErr w:type="spellStart"/>
-      <w:r>
-        <w:rPr>
-          <w:lang w:val="en-US"/>
-        </w:rPr>
-        <w:t>sind</w:t>
-      </w:r>
-      <w:proofErr w:type="spellEnd"/>
-      <w:r>
-        <w:rPr>
-          <w:lang w:val="en-US"/>
-        </w:rPr>
-        <w:t xml:space="preserve"> und </w:t>
-      </w:r>
-      <w:proofErr w:type="spellStart"/>
-      <w:r>
-        <w:rPr>
-          <w:lang w:val="en-US"/>
-        </w:rPr>
-        <w:t>liest</w:t>
-      </w:r>
-      <w:proofErr w:type="spellEnd"/>
-      <w:r>
-        <w:rPr>
-          <w:lang w:val="en-US"/>
-        </w:rPr>
-        <w:t xml:space="preserve"> </w:t>
-      </w:r>
-      <w:proofErr w:type="spellStart"/>
-      <w:r>
-        <w:rPr>
-          <w:lang w:val="en-US"/>
-        </w:rPr>
-        <w:t>anschließend</w:t>
-      </w:r>
-      <w:proofErr w:type="spellEnd"/>
-      <w:r>
-        <w:rPr>
-          <w:lang w:val="en-US"/>
-        </w:rPr>
-        <w:t xml:space="preserve"> </w:t>
-      </w:r>
-      <w:proofErr w:type="spellStart"/>
-      <w:r>
-        <w:rPr>
-          <w:lang w:val="en-US"/>
-        </w:rPr>
-        <w:t>ein</w:t>
-      </w:r>
-      <w:proofErr w:type="spellEnd"/>
-      <w:r>
-        <w:rPr>
-          <w:lang w:val="en-US"/>
-        </w:rPr>
-        <w:t xml:space="preserve"> </w:t>
-      </w:r>
-      <w:proofErr w:type="spellStart"/>
-      <w:r>
-        <w:rPr>
-          <w:lang w:val="en-US"/>
-        </w:rPr>
-        <w:t>Zeichen</w:t>
-      </w:r>
-      <w:proofErr w:type="spellEnd"/>
-      <w:r>
-        <w:rPr>
-          <w:lang w:val="en-US"/>
-        </w:rPr>
-        <w:t xml:space="preserve"> </w:t>
-      </w:r>
-      <w:proofErr w:type="spellStart"/>
-      <w:r>
-        <w:rPr>
-          <w:lang w:val="en-US"/>
-        </w:rPr>
-        <w:t>aus.</w:t>
-      </w:r>
-      <w:proofErr w:type="spellEnd"/>
-    </w:p>
-    <w:p>
-      <w:pPr>
-        <w:rPr>
-          <w:lang w:val="en-US"/>
-        </w:rPr>
-      </w:pPr>
-    </w:p>
-    <w:p>
-      <w:pPr>
-        <w:rPr>
-          <w:lang w:val="en-US"/>
-        </w:rPr>
-      </w:pPr>
-      <w:proofErr w:type="spellStart"/>
-      <w:r>
-        <w:rPr>
-          <w:lang w:val="en-US"/>
-        </w:rPr>
-        <w:t>Folgende</w:t>
-      </w:r>
-      <w:proofErr w:type="spellEnd"/>
-      <w:r>
-        <w:rPr>
-          <w:lang w:val="en-US"/>
-        </w:rPr>
-        <w:t xml:space="preserve"> </w:t>
-      </w:r>
-      <w:proofErr w:type="spellStart"/>
-      <w:r>
-        <w:rPr>
-          <w:lang w:val="en-US"/>
-        </w:rPr>
-        <w:t>Tabelle</w:t>
-      </w:r>
-      <w:proofErr w:type="spellEnd"/>
-      <w:r>
-        <w:rPr>
-          <w:lang w:val="en-US"/>
-        </w:rPr>
-        <w:t xml:space="preserve"> </w:t>
-      </w:r>
-      <w:proofErr w:type="spellStart"/>
-      <w:r>
-        <w:rPr>
-          <w:lang w:val="en-US"/>
-        </w:rPr>
-        <w:t>zeigt</w:t>
-      </w:r>
-      <w:proofErr w:type="spellEnd"/>
-      <w:r>
-        <w:rPr>
-          <w:lang w:val="en-US"/>
-        </w:rPr>
-        <w:t xml:space="preserve"> die </w:t>
-      </w:r>
-      <w:proofErr w:type="spellStart"/>
-      <w:r>
-        <w:rPr>
-          <w:lang w:val="en-US"/>
-        </w:rPr>
-        <w:t>verwendeten</w:t>
-      </w:r>
-      <w:proofErr w:type="spellEnd"/>
-      <w:r>
-        <w:rPr>
-          <w:lang w:val="en-US"/>
-        </w:rPr>
-        <w:t xml:space="preserve"> UART-Ports und </w:t>
-      </w:r>
-      <w:proofErr w:type="spellStart"/>
-      <w:r>
-        <w:rPr>
-          <w:lang w:val="en-US"/>
-        </w:rPr>
-        <w:t>deren</w:t>
-      </w:r>
-      <w:proofErr w:type="spellEnd"/>
-      <w:r>
-        <w:rPr>
-          <w:lang w:val="en-US"/>
-        </w:rPr>
-        <w:t xml:space="preserve"> </w:t>
-      </w:r>
-      <w:proofErr w:type="spellStart"/>
-      <w:r>
-        <w:rPr>
-          <w:lang w:val="en-US"/>
-        </w:rPr>
-        <w:t>Adressen</w:t>
-      </w:r>
-      <w:proofErr w:type="spellEnd"/>
-      <w:r>
-        <w:rPr>
-          <w:lang w:val="en-US"/>
-        </w:rPr>
-        <w:t>:</w:t>
+        <w:t>Prüft, ob Daten am Eingang vorhanden sind und liest anschließend ein Zeichen aus.</w:t>
+      </w:r>
+    </w:p>
+    <w:p/>
+    <w:p>
+      <w:r>
+        <w:t>Folgende Tabelle zeigt die verwendeten UART-Ports und deren Adressen:</w:t>
       </w:r>
     </w:p>
     <w:tbl>
@@ -4238,13 +2643,11 @@
             <w:pPr>
               <w:rPr>
                 <w:b/>
-                <w:lang w:val="en-US"/>
               </w:rPr>
             </w:pPr>
             <w:r>
               <w:rPr>
                 <w:b/>
-                <w:lang w:val="en-US"/>
               </w:rPr>
               <w:t>Port</w:t>
             </w:r>
@@ -4258,18 +2661,14 @@
             <w:pPr>
               <w:rPr>
                 <w:b/>
-                <w:lang w:val="en-US"/>
               </w:rPr>
             </w:pPr>
-            <w:proofErr w:type="spellStart"/>
             <w:r>
               <w:rPr>
                 <w:b/>
-                <w:lang w:val="en-US"/>
               </w:rPr>
               <w:t>Adresse</w:t>
             </w:r>
-            <w:proofErr w:type="spellEnd"/>
           </w:p>
         </w:tc>
         <w:tc>
@@ -4282,13 +2681,11 @@
               <w:jc w:val="center"/>
               <w:rPr>
                 <w:b/>
-                <w:lang w:val="en-US"/>
               </w:rPr>
             </w:pPr>
             <w:r>
               <w:rPr>
                 <w:b/>
-                <w:lang w:val="en-US"/>
               </w:rPr>
               <w:t>TX-Pin</w:t>
             </w:r>
@@ -4304,13 +2701,11 @@
               <w:jc w:val="center"/>
               <w:rPr>
                 <w:b/>
-                <w:lang w:val="en-US"/>
               </w:rPr>
             </w:pPr>
             <w:r>
               <w:rPr>
                 <w:b/>
-                <w:lang w:val="en-US"/>
               </w:rPr>
               <w:t>RX-Pin</w:t>
             </w:r>
@@ -4329,13 +2724,11 @@
             <w:pPr>
               <w:rPr>
                 <w:rFonts w:ascii="Courier New" w:hAnsi="Courier New" w:cs="Courier New"/>
-                <w:lang w:val="en-US"/>
               </w:rPr>
             </w:pPr>
             <w:r>
               <w:rPr>
                 <w:rFonts w:ascii="Courier New" w:hAnsi="Courier New" w:cs="Courier New"/>
-                <w:lang w:val="en-US"/>
               </w:rPr>
               <w:t>USB UART</w:t>
             </w:r>
@@ -4349,13 +2742,11 @@
             <w:pPr>
               <w:rPr>
                 <w:rFonts w:ascii="Courier New" w:hAnsi="Courier New" w:cs="Courier New"/>
-                <w:lang w:val="en-US"/>
               </w:rPr>
             </w:pPr>
             <w:r>
               <w:rPr>
                 <w:rFonts w:ascii="Courier New" w:hAnsi="Courier New" w:cs="Courier New"/>
-                <w:lang w:val="en-US"/>
               </w:rPr>
               <w:t>“/dev/ttyUSB0”</w:t>
             </w:r>
@@ -4371,13 +2762,11 @@
               <w:jc w:val="center"/>
               <w:rPr>
                 <w:rFonts w:ascii="Courier New" w:hAnsi="Courier New" w:cs="Courier New"/>
-                <w:lang w:val="en-US"/>
               </w:rPr>
             </w:pPr>
             <w:r>
               <w:rPr>
                 <w:rFonts w:ascii="Courier New" w:hAnsi="Courier New" w:cs="Courier New"/>
-                <w:lang w:val="en-US"/>
               </w:rPr>
               <w:t>-</w:t>
             </w:r>
@@ -4393,13 +2782,11 @@
               <w:jc w:val="center"/>
               <w:rPr>
                 <w:rFonts w:ascii="Courier New" w:hAnsi="Courier New" w:cs="Courier New"/>
-                <w:lang w:val="en-US"/>
               </w:rPr>
             </w:pPr>
             <w:r>
               <w:rPr>
                 <w:rFonts w:ascii="Courier New" w:hAnsi="Courier New" w:cs="Courier New"/>
-                <w:lang w:val="en-US"/>
               </w:rPr>
               <w:t>-</w:t>
             </w:r>
@@ -4418,22 +2805,13 @@
             <w:pPr>
               <w:rPr>
                 <w:rFonts w:ascii="Courier New" w:hAnsi="Courier New" w:cs="Courier New"/>
-                <w:lang w:val="en-US"/>
               </w:rPr>
             </w:pPr>
             <w:r>
               <w:rPr>
                 <w:rFonts w:ascii="Courier New" w:hAnsi="Courier New" w:cs="Courier New"/>
-                <w:lang w:val="en-US"/>
-              </w:rPr>
-              <w:t>GPIO UART</w:t>
-            </w:r>
-            <w:r>
-              <w:rPr>
-                <w:rFonts w:ascii="Courier New" w:hAnsi="Courier New" w:cs="Courier New"/>
-                <w:lang w:val="en-US"/>
-              </w:rPr>
-              <w:t>0</w:t>
+              </w:rPr>
+              <w:t>GPIO UART0</w:t>
             </w:r>
           </w:p>
         </w:tc>
@@ -4445,13 +2823,11 @@
             <w:pPr>
               <w:rPr>
                 <w:rFonts w:ascii="Courier New" w:hAnsi="Courier New" w:cs="Courier New"/>
-                <w:lang w:val="en-US"/>
               </w:rPr>
             </w:pPr>
             <w:r>
               <w:rPr>
                 <w:rFonts w:ascii="Courier New" w:hAnsi="Courier New" w:cs="Courier New"/>
-                <w:lang w:val="en-US"/>
               </w:rPr>
               <w:t>“/dev/ttyAMA0”</w:t>
             </w:r>
@@ -4467,13 +2843,11 @@
               <w:jc w:val="center"/>
               <w:rPr>
                 <w:rFonts w:ascii="Courier New" w:hAnsi="Courier New" w:cs="Courier New"/>
-                <w:lang w:val="en-US"/>
               </w:rPr>
             </w:pPr>
             <w:r>
               <w:rPr>
                 <w:rFonts w:ascii="Courier New" w:hAnsi="Courier New" w:cs="Courier New"/>
-                <w:lang w:val="en-US"/>
               </w:rPr>
               <w:t>GPIO14</w:t>
             </w:r>
@@ -4489,13 +2863,11 @@
               <w:jc w:val="center"/>
               <w:rPr>
                 <w:rFonts w:ascii="Courier New" w:hAnsi="Courier New" w:cs="Courier New"/>
-                <w:lang w:val="en-US"/>
               </w:rPr>
             </w:pPr>
             <w:r>
               <w:rPr>
                 <w:rFonts w:ascii="Courier New" w:hAnsi="Courier New" w:cs="Courier New"/>
-                <w:lang w:val="en-US"/>
               </w:rPr>
               <w:t>GPIO15</w:t>
             </w:r>
@@ -4514,13 +2886,11 @@
             <w:pPr>
               <w:rPr>
                 <w:rFonts w:ascii="Courier New" w:hAnsi="Courier New" w:cs="Courier New"/>
-                <w:lang w:val="en-US"/>
               </w:rPr>
             </w:pPr>
             <w:r>
               <w:rPr>
                 <w:rFonts w:ascii="Courier New" w:hAnsi="Courier New" w:cs="Courier New"/>
-                <w:lang w:val="en-US"/>
               </w:rPr>
               <w:t>GPIO UART1</w:t>
             </w:r>
@@ -4534,13 +2904,11 @@
             <w:pPr>
               <w:rPr>
                 <w:rFonts w:ascii="Courier New" w:hAnsi="Courier New" w:cs="Courier New"/>
-                <w:lang w:val="en-US"/>
               </w:rPr>
             </w:pPr>
             <w:r>
               <w:rPr>
                 <w:rFonts w:ascii="Courier New" w:hAnsi="Courier New" w:cs="Courier New"/>
-                <w:lang w:val="en-US"/>
               </w:rPr>
               <w:t>“/dev/ttyAMA1”</w:t>
             </w:r>
@@ -4556,13 +2924,11 @@
               <w:jc w:val="center"/>
               <w:rPr>
                 <w:rFonts w:ascii="Courier New" w:hAnsi="Courier New" w:cs="Courier New"/>
-                <w:lang w:val="en-US"/>
               </w:rPr>
             </w:pPr>
             <w:r>
               <w:rPr>
                 <w:rFonts w:ascii="Courier New" w:hAnsi="Courier New" w:cs="Courier New"/>
-                <w:lang w:val="en-US"/>
               </w:rPr>
               <w:t>GPIO0</w:t>
             </w:r>
@@ -4578,13 +2944,11 @@
               <w:jc w:val="center"/>
               <w:rPr>
                 <w:rFonts w:ascii="Courier New" w:hAnsi="Courier New" w:cs="Courier New"/>
-                <w:lang w:val="en-US"/>
               </w:rPr>
             </w:pPr>
             <w:r>
               <w:rPr>
                 <w:rFonts w:ascii="Courier New" w:hAnsi="Courier New" w:cs="Courier New"/>
-                <w:lang w:val="en-US"/>
               </w:rPr>
               <w:t>GPIO1</w:t>
             </w:r>
@@ -4603,13 +2967,11 @@
             <w:pPr>
               <w:rPr>
                 <w:rFonts w:ascii="Courier New" w:hAnsi="Courier New" w:cs="Courier New"/>
-                <w:lang w:val="en-US"/>
               </w:rPr>
             </w:pPr>
             <w:r>
               <w:rPr>
                 <w:rFonts w:ascii="Courier New" w:hAnsi="Courier New" w:cs="Courier New"/>
-                <w:lang w:val="en-US"/>
               </w:rPr>
               <w:t>GPIO UART2</w:t>
             </w:r>
@@ -4623,13 +2985,11 @@
             <w:pPr>
               <w:rPr>
                 <w:rFonts w:ascii="Courier New" w:hAnsi="Courier New" w:cs="Courier New"/>
-                <w:lang w:val="en-US"/>
               </w:rPr>
             </w:pPr>
             <w:r>
               <w:rPr>
                 <w:rFonts w:ascii="Courier New" w:hAnsi="Courier New" w:cs="Courier New"/>
-                <w:lang w:val="en-US"/>
               </w:rPr>
               <w:t>“/dev/ttyAMA2”</w:t>
             </w:r>
@@ -4645,13 +3005,11 @@
               <w:jc w:val="center"/>
               <w:rPr>
                 <w:rFonts w:ascii="Courier New" w:hAnsi="Courier New" w:cs="Courier New"/>
-                <w:lang w:val="en-US"/>
               </w:rPr>
             </w:pPr>
             <w:r>
               <w:rPr>
                 <w:rFonts w:ascii="Courier New" w:hAnsi="Courier New" w:cs="Courier New"/>
-                <w:lang w:val="en-US"/>
               </w:rPr>
               <w:t>GPIO4</w:t>
             </w:r>
@@ -4667,13 +3025,11 @@
               <w:jc w:val="center"/>
               <w:rPr>
                 <w:rFonts w:ascii="Courier New" w:hAnsi="Courier New" w:cs="Courier New"/>
-                <w:lang w:val="en-US"/>
               </w:rPr>
             </w:pPr>
             <w:r>
               <w:rPr>
                 <w:rFonts w:ascii="Courier New" w:hAnsi="Courier New" w:cs="Courier New"/>
-                <w:lang w:val="en-US"/>
               </w:rPr>
               <w:t>GPIO5</w:t>
             </w:r>
@@ -4692,13 +3048,11 @@
             <w:pPr>
               <w:rPr>
                 <w:rFonts w:ascii="Courier New" w:hAnsi="Courier New" w:cs="Courier New"/>
-                <w:lang w:val="en-US"/>
               </w:rPr>
             </w:pPr>
             <w:r>
               <w:rPr>
                 <w:rFonts w:ascii="Courier New" w:hAnsi="Courier New" w:cs="Courier New"/>
-                <w:lang w:val="en-US"/>
               </w:rPr>
               <w:t>GPIO UART3</w:t>
             </w:r>
@@ -4712,13 +3066,11 @@
             <w:pPr>
               <w:rPr>
                 <w:rFonts w:ascii="Courier New" w:hAnsi="Courier New" w:cs="Courier New"/>
-                <w:lang w:val="en-US"/>
               </w:rPr>
             </w:pPr>
             <w:r>
               <w:rPr>
                 <w:rFonts w:ascii="Courier New" w:hAnsi="Courier New" w:cs="Courier New"/>
-                <w:lang w:val="en-US"/>
               </w:rPr>
               <w:t>“/dev/ttyAMA3”</w:t>
             </w:r>
@@ -4734,13 +3086,11 @@
               <w:jc w:val="center"/>
               <w:rPr>
                 <w:rFonts w:ascii="Courier New" w:hAnsi="Courier New" w:cs="Courier New"/>
-                <w:lang w:val="en-US"/>
               </w:rPr>
             </w:pPr>
             <w:r>
               <w:rPr>
                 <w:rFonts w:ascii="Courier New" w:hAnsi="Courier New" w:cs="Courier New"/>
-                <w:lang w:val="en-US"/>
               </w:rPr>
               <w:t>GPIO8</w:t>
             </w:r>
@@ -4756,13 +3106,11 @@
               <w:jc w:val="center"/>
               <w:rPr>
                 <w:rFonts w:ascii="Courier New" w:hAnsi="Courier New" w:cs="Courier New"/>
-                <w:lang w:val="en-US"/>
               </w:rPr>
             </w:pPr>
             <w:r>
               <w:rPr>
                 <w:rFonts w:ascii="Courier New" w:hAnsi="Courier New" w:cs="Courier New"/>
-                <w:lang w:val="en-US"/>
               </w:rPr>
               <w:t>GPIO9</w:t>
             </w:r>
@@ -4781,13 +3129,11 @@
             <w:pPr>
               <w:rPr>
                 <w:rFonts w:ascii="Courier New" w:hAnsi="Courier New" w:cs="Courier New"/>
-                <w:lang w:val="en-US"/>
               </w:rPr>
             </w:pPr>
             <w:r>
               <w:rPr>
                 <w:rFonts w:ascii="Courier New" w:hAnsi="Courier New" w:cs="Courier New"/>
-                <w:lang w:val="en-US"/>
               </w:rPr>
               <w:t>GPIO UART4</w:t>
             </w:r>
@@ -4801,13 +3147,11 @@
             <w:pPr>
               <w:rPr>
                 <w:rFonts w:ascii="Courier New" w:hAnsi="Courier New" w:cs="Courier New"/>
-                <w:lang w:val="en-US"/>
               </w:rPr>
             </w:pPr>
             <w:r>
               <w:rPr>
                 <w:rFonts w:ascii="Courier New" w:hAnsi="Courier New" w:cs="Courier New"/>
-                <w:lang w:val="en-US"/>
               </w:rPr>
               <w:t>“/dev/ttyAMA4”</w:t>
             </w:r>
@@ -4823,13 +3167,11 @@
               <w:jc w:val="center"/>
               <w:rPr>
                 <w:rFonts w:ascii="Courier New" w:hAnsi="Courier New" w:cs="Courier New"/>
-                <w:lang w:val="en-US"/>
               </w:rPr>
             </w:pPr>
             <w:r>
               <w:rPr>
                 <w:rFonts w:ascii="Courier New" w:hAnsi="Courier New" w:cs="Courier New"/>
-                <w:lang w:val="en-US"/>
               </w:rPr>
               <w:t>GPIO12</w:t>
             </w:r>
@@ -4845,13 +3187,11 @@
               <w:jc w:val="center"/>
               <w:rPr>
                 <w:rFonts w:ascii="Courier New" w:hAnsi="Courier New" w:cs="Courier New"/>
-                <w:lang w:val="en-US"/>
               </w:rPr>
             </w:pPr>
             <w:r>
               <w:rPr>
                 <w:rFonts w:ascii="Courier New" w:hAnsi="Courier New" w:cs="Courier New"/>
-                <w:lang w:val="en-US"/>
               </w:rPr>
               <w:t>GPIO13</w:t>
             </w:r>
@@ -4859,227 +3199,215 @@
         </w:tc>
       </w:tr>
     </w:tbl>
-    <w:p>
-      <w:pPr>
-        <w:rPr>
-          <w:lang w:val="en-US"/>
-        </w:rPr>
-      </w:pPr>
-    </w:p>
-    <w:p>
-      <w:pPr>
-        <w:rPr>
-          <w:lang w:val="en-US"/>
-        </w:rPr>
-      </w:pPr>
-    </w:p>
+    <w:p/>
+    <w:p/>
+    <w:p>
+      <w:pPr>
+        <w:pStyle w:val="berschrift2"/>
+      </w:pPr>
+      <w:r>
+        <w:lastRenderedPageBreak/>
+        <w:t>Anmerkungen zum Löten der Verbindungen</w:t>
+      </w:r>
+    </w:p>
+    <w:p>
+      <w:r>
+        <w:t>Da Hardwarefehler im Nachhinein oft sehr schwer zu finden sind und man</w:t>
+      </w:r>
+      <w:r>
+        <w:t xml:space="preserve"> meist</w:t>
+      </w:r>
+      <w:r>
+        <w:t xml:space="preserve"> gleichzeitig Softwarefehler nicht ausschließen kann, lohnt es sich die Hardware-Entwicklung mit besonderer Präzision durchzuführen.</w:t>
+      </w:r>
+      <w:r>
+        <w:t xml:space="preserve"> </w:t>
+      </w:r>
+      <w:r>
+        <w:tab/>
+      </w:r>
+      <w:r>
+        <w:br/>
+      </w:r>
+      <w:r>
+        <w:t>Beim Löten der Verbindungen zwischen den Arduino Minis und den Sensoren als auch zwischen dem Raspberry Pi und den Arduinos sind ein paar Dinge zu beachten, um mögliche Fehler bzw. Fehlerursachen vorzubeugen</w:t>
+      </w:r>
+      <w:r>
+        <w:t>:</w:t>
+      </w:r>
+    </w:p>
+    <w:p>
+      <w:pPr>
+        <w:pStyle w:val="Listenabsatz"/>
+        <w:numPr>
+          <w:ilvl w:val="0"/>
+          <w:numId w:val="7"/>
+        </w:numPr>
+        <w:rPr>
+          <w:b/>
+          <w:bCs/>
+        </w:rPr>
+      </w:pPr>
+      <w:r>
+        <w:rPr>
+          <w:b/>
+          <w:bCs/>
+        </w:rPr>
+        <w:t xml:space="preserve">Den Platz auf den Lochrasterplatinen großzügig auslegen. </w:t>
+      </w:r>
+    </w:p>
+    <w:p>
+      <w:pPr>
+        <w:pStyle w:val="Listenabsatz"/>
+      </w:pPr>
+      <w:r>
+        <w:t>Also besser eine Reihe frei lassen, als einen Kurzschluss zu riskieren.</w:t>
+      </w:r>
+    </w:p>
+    <w:p>
+      <w:pPr>
+        <w:pStyle w:val="Listenabsatz"/>
+      </w:pPr>
+    </w:p>
+    <w:p>
+      <w:pPr>
+        <w:pStyle w:val="Listenabsatz"/>
+        <w:numPr>
+          <w:ilvl w:val="0"/>
+          <w:numId w:val="7"/>
+        </w:numPr>
+        <w:rPr>
+          <w:b/>
+          <w:bCs/>
+        </w:rPr>
+      </w:pPr>
+      <w:r>
+        <w:rPr>
+          <w:b/>
+          <w:bCs/>
+        </w:rPr>
+        <w:t>Regelmäßiges durchmessen aller Lötverbindungen.</w:t>
+      </w:r>
+    </w:p>
+    <w:p>
+      <w:pPr>
+        <w:pStyle w:val="Listenabsatz"/>
+        <w:rPr>
+          <w:bCs/>
+        </w:rPr>
+      </w:pPr>
+      <w:r>
+        <w:rPr>
+          <w:bCs/>
+        </w:rPr>
+        <w:t>Auf diese Weise kann man bereits früh Kurzschlüsse oder falsche gelötete Verbindungen erkennen und ernsthaften Schaden an Bauteilen vermeiden.</w:t>
+      </w:r>
+    </w:p>
+    <w:p>
+      <w:pPr>
+        <w:pStyle w:val="Listenabsatz"/>
+        <w:rPr>
+          <w:bCs/>
+        </w:rPr>
+      </w:pPr>
+    </w:p>
+    <w:p>
+      <w:pPr>
+        <w:pStyle w:val="Listenabsatz"/>
+        <w:numPr>
+          <w:ilvl w:val="0"/>
+          <w:numId w:val="7"/>
+        </w:numPr>
+        <w:rPr>
+          <w:b/>
+          <w:bCs/>
+        </w:rPr>
+      </w:pPr>
+      <w:r>
+        <w:rPr>
+          <w:b/>
+          <w:bCs/>
+        </w:rPr>
+        <w:t>Befestigen der gelöteten Bauteile</w:t>
+      </w:r>
+    </w:p>
+    <w:p>
+      <w:pPr>
+        <w:pStyle w:val="Listenabsatz"/>
+        <w:rPr>
+          <w:bCs/>
+        </w:rPr>
+      </w:pPr>
+      <w:r>
+        <w:rPr>
+          <w:bCs/>
+        </w:rPr>
+        <w:t xml:space="preserve">Um Wackelkontakte oder Kontaktabbrüche </w:t>
+      </w:r>
+      <w:r>
+        <w:rPr>
+          <w:bCs/>
+        </w:rPr>
+        <w:t>zu Vermeiden ist es wichtig alle Bauteile (z.B. auf einer dünnen Holzleiste) mit einander zu befestigen. Die Kabel sind zur Stromversorgung bzw. Datenübertragung da und nicht zum zusammenhalten der Bauteile. Deswegen sollte man bei allen Kabeln auch für die nötige Zugentlastung sorgen.</w:t>
+      </w:r>
+    </w:p>
+    <w:p/>
     <w:p>
       <w:pPr>
         <w:pStyle w:val="berschrift1"/>
-        <w:rPr>
-          <w:lang w:val="en-US"/>
-        </w:rPr>
       </w:pPr>
       <w:bookmarkStart w:id="5" w:name="_Toc47967554"/>
-      <w:proofErr w:type="spellStart"/>
-      <w:r>
-        <w:rPr>
-          <w:lang w:val="en-US"/>
-        </w:rPr>
-        <w:lastRenderedPageBreak/>
+      <w:r>
         <w:t>RoboNova</w:t>
       </w:r>
       <w:bookmarkEnd w:id="5"/>
-      <w:proofErr w:type="spellEnd"/>
     </w:p>
     <w:p>
       <w:pPr>
         <w:pStyle w:val="berschrift2"/>
-        <w:rPr>
-          <w:lang w:val="en-US"/>
-        </w:rPr>
       </w:pPr>
       <w:bookmarkStart w:id="6" w:name="_Toc47967555"/>
-      <w:proofErr w:type="spellStart"/>
-      <w:r>
-        <w:rPr>
-          <w:lang w:val="en-US"/>
-        </w:rPr>
-        <w:t>Einrichten</w:t>
-      </w:r>
-      <w:proofErr w:type="spellEnd"/>
-      <w:r>
-        <w:rPr>
-          <w:lang w:val="en-US"/>
-        </w:rPr>
-        <w:t xml:space="preserve"> des </w:t>
-      </w:r>
-      <w:proofErr w:type="spellStart"/>
-      <w:r>
-        <w:rPr>
-          <w:lang w:val="en-US"/>
-        </w:rPr>
-        <w:t>Wifi-Moduls</w:t>
-      </w:r>
-      <w:proofErr w:type="spellEnd"/>
-      <w:r>
-        <w:rPr>
-          <w:lang w:val="en-US"/>
-        </w:rPr>
-        <w:t xml:space="preserve"> - ESP8266</w:t>
+      <w:r>
+        <w:t>Einrichten des Wifi-Moduls - ESP8266</w:t>
       </w:r>
       <w:bookmarkEnd w:id="6"/>
     </w:p>
     <w:p>
-      <w:pPr>
-        <w:rPr>
-          <w:lang w:val="en-US"/>
-        </w:rPr>
-      </w:pPr>
-      <w:proofErr w:type="spellStart"/>
-      <w:r>
-        <w:rPr>
-          <w:lang w:val="en-US"/>
-        </w:rPr>
-        <w:t>Zur</w:t>
-      </w:r>
-      <w:proofErr w:type="spellEnd"/>
-      <w:r>
-        <w:rPr>
-          <w:lang w:val="en-US"/>
+      <w:r>
+        <w:t xml:space="preserve">Zur Verwendung des ESP8266 wird die offizielle Anleitung des Herstellers </w:t>
+      </w:r>
+      <w:r>
+        <w:rPr>
+          <w:i/>
+        </w:rPr>
+        <w:t>Simac Electronics</w:t>
+      </w:r>
+      <w:r>
+        <w:rPr>
+          <w:i/>
         </w:rPr>
         <w:t xml:space="preserve"> </w:t>
       </w:r>
-      <w:proofErr w:type="spellStart"/>
-      <w:r>
-        <w:rPr>
-          <w:lang w:val="en-US"/>
-        </w:rPr>
-        <w:t>Verwendung</w:t>
-      </w:r>
-      <w:proofErr w:type="spellEnd"/>
-      <w:r>
-        <w:rPr>
-          <w:lang w:val="en-US"/>
-        </w:rPr>
-        <w:t xml:space="preserve"> des ESP8266 </w:t>
-      </w:r>
-      <w:proofErr w:type="spellStart"/>
-      <w:r>
-        <w:rPr>
-          <w:lang w:val="en-US"/>
-        </w:rPr>
-        <w:t>wird</w:t>
-      </w:r>
-      <w:proofErr w:type="spellEnd"/>
-      <w:r>
-        <w:rPr>
-          <w:lang w:val="en-US"/>
-        </w:rPr>
-        <w:t xml:space="preserve"> die </w:t>
-      </w:r>
-      <w:proofErr w:type="spellStart"/>
-      <w:r>
-        <w:rPr>
-          <w:lang w:val="en-US"/>
-        </w:rPr>
-        <w:t>offizielle</w:t>
-      </w:r>
-      <w:proofErr w:type="spellEnd"/>
-      <w:r>
-        <w:rPr>
-          <w:lang w:val="en-US"/>
-        </w:rPr>
-        <w:t xml:space="preserve"> </w:t>
-      </w:r>
-      <w:proofErr w:type="spellStart"/>
-      <w:r>
-        <w:rPr>
-          <w:lang w:val="en-US"/>
-        </w:rPr>
-        <w:t>Anleitung</w:t>
-      </w:r>
-      <w:proofErr w:type="spellEnd"/>
-      <w:r>
-        <w:rPr>
-          <w:lang w:val="en-US"/>
-        </w:rPr>
-        <w:t xml:space="preserve"> des </w:t>
-      </w:r>
-      <w:proofErr w:type="spellStart"/>
-      <w:r>
-        <w:rPr>
-          <w:lang w:val="en-US"/>
-        </w:rPr>
-        <w:t>Herstellers</w:t>
-      </w:r>
-      <w:proofErr w:type="spellEnd"/>
-      <w:r>
-        <w:rPr>
-          <w:lang w:val="en-US"/>
-        </w:rPr>
-        <w:t xml:space="preserve"> </w:t>
-      </w:r>
-      <w:proofErr w:type="spellStart"/>
-      <w:r>
-        <w:rPr>
-          <w:i/>
-          <w:lang w:val="en-US"/>
-        </w:rPr>
-        <w:t>Simac</w:t>
-      </w:r>
-      <w:proofErr w:type="spellEnd"/>
-      <w:r>
-        <w:rPr>
-          <w:i/>
-          <w:lang w:val="en-US"/>
-        </w:rPr>
-        <w:t xml:space="preserve"> Electronics</w:t>
-      </w:r>
-      <w:r>
-        <w:rPr>
-          <w:i/>
-          <w:lang w:val="en-US"/>
-        </w:rPr>
-        <w:t xml:space="preserve"> </w:t>
-      </w:r>
-      <w:proofErr w:type="spellStart"/>
-      <w:r>
-        <w:rPr>
-          <w:lang w:val="en-US"/>
-        </w:rPr>
+      <w:r>
         <w:t>verwendet</w:t>
       </w:r>
-      <w:proofErr w:type="spellEnd"/>
-      <w:r>
-        <w:rPr>
-          <w:lang w:val="en-US"/>
-        </w:rPr>
+      <w:r>
         <w:t xml:space="preserve"> </w:t>
       </w:r>
       <w:sdt>
         <w:sdtPr>
-          <w:rPr>
-            <w:lang w:val="en-US"/>
-          </w:rPr>
           <w:id w:val="1476565558"/>
           <w:citation/>
         </w:sdtPr>
         <w:sdtEndPr/>
         <w:sdtContent>
           <w:r>
-            <w:rPr>
-              <w:lang w:val="en-US"/>
-            </w:rPr>
             <w:fldChar w:fldCharType="begin"/>
           </w:r>
           <w:r>
             <w:instrText xml:space="preserve"> CITATION Sim20 \l 1031 </w:instrText>
           </w:r>
           <w:r>
-            <w:rPr>
-              <w:lang w:val="en-US"/>
-            </w:rPr>
             <w:fldChar w:fldCharType="separate"/>
           </w:r>
           <w:r>
@@ -5089,9 +3417,6 @@
             <w:t>(Simac Electronics GmbH, 2020)</w:t>
           </w:r>
           <w:r>
-            <w:rPr>
-              <w:lang w:val="en-US"/>
-            </w:rPr>
             <w:fldChar w:fldCharType="end"/>
           </w:r>
         </w:sdtContent>
@@ -5099,267 +3424,26 @@
       <w:r>
         <w:rPr>
           <w:rStyle w:val="Funotenzeichen"/>
-          <w:lang w:val="en-US"/>
         </w:rPr>
         <w:footnoteReference w:id="2"/>
       </w:r>
       <w:r>
-        <w:rPr>
-          <w:lang w:val="en-US"/>
-        </w:rPr>
         <w:t>.</w:t>
       </w:r>
     </w:p>
     <w:p>
-      <w:pPr>
-        <w:rPr>
-          <w:lang w:val="en-US"/>
-        </w:rPr>
-      </w:pPr>
-      <w:proofErr w:type="spellStart"/>
-      <w:r>
-        <w:rPr>
-          <w:lang w:val="en-US"/>
-        </w:rPr>
-        <w:t>Als</w:t>
-      </w:r>
-      <w:proofErr w:type="spellEnd"/>
-      <w:r>
-        <w:rPr>
-          <w:lang w:val="en-US"/>
-        </w:rPr>
-        <w:t xml:space="preserve"> </w:t>
-      </w:r>
-      <w:proofErr w:type="spellStart"/>
-      <w:r>
-        <w:rPr>
-          <w:lang w:val="en-US"/>
-        </w:rPr>
-        <w:t>Entwicklungsumgebung</w:t>
-      </w:r>
-      <w:proofErr w:type="spellEnd"/>
-      <w:r>
-        <w:rPr>
-          <w:lang w:val="en-US"/>
-        </w:rPr>
-        <w:t xml:space="preserve"> </w:t>
-      </w:r>
-      <w:proofErr w:type="spellStart"/>
-      <w:r>
-        <w:rPr>
-          <w:lang w:val="en-US"/>
-        </w:rPr>
-        <w:t>wird</w:t>
-      </w:r>
-      <w:proofErr w:type="spellEnd"/>
-      <w:r>
-        <w:rPr>
-          <w:lang w:val="en-US"/>
-        </w:rPr>
-        <w:t xml:space="preserve">, </w:t>
-      </w:r>
-      <w:proofErr w:type="spellStart"/>
-      <w:r>
-        <w:rPr>
-          <w:lang w:val="en-US"/>
-        </w:rPr>
-        <w:t>wie</w:t>
-      </w:r>
-      <w:proofErr w:type="spellEnd"/>
-      <w:r>
-        <w:rPr>
-          <w:lang w:val="en-US"/>
-        </w:rPr>
-        <w:t xml:space="preserve"> </w:t>
-      </w:r>
-      <w:proofErr w:type="spellStart"/>
-      <w:r>
-        <w:rPr>
-          <w:lang w:val="en-US"/>
-        </w:rPr>
-        <w:t>vom</w:t>
-      </w:r>
-      <w:proofErr w:type="spellEnd"/>
-      <w:r>
-        <w:rPr>
-          <w:lang w:val="en-US"/>
-        </w:rPr>
-        <w:t xml:space="preserve"> </w:t>
-      </w:r>
-      <w:proofErr w:type="spellStart"/>
-      <w:r>
-        <w:rPr>
-          <w:lang w:val="en-US"/>
-        </w:rPr>
-        <w:t>Hersteller</w:t>
-      </w:r>
-      <w:proofErr w:type="spellEnd"/>
-      <w:r>
-        <w:rPr>
-          <w:lang w:val="en-US"/>
-        </w:rPr>
-        <w:t xml:space="preserve"> </w:t>
-      </w:r>
-      <w:proofErr w:type="spellStart"/>
-      <w:r>
-        <w:rPr>
-          <w:lang w:val="en-US"/>
-        </w:rPr>
-        <w:t>empfohlen</w:t>
-      </w:r>
-      <w:proofErr w:type="spellEnd"/>
-      <w:r>
-        <w:rPr>
-          <w:lang w:val="en-US"/>
-        </w:rPr>
-        <w:t xml:space="preserve">, die Arduino IDE </w:t>
-      </w:r>
-      <w:proofErr w:type="spellStart"/>
-      <w:r>
-        <w:rPr>
-          <w:lang w:val="en-US"/>
-        </w:rPr>
-        <w:t>verwendet</w:t>
-      </w:r>
-      <w:proofErr w:type="spellEnd"/>
-      <w:r>
-        <w:rPr>
-          <w:lang w:val="en-US"/>
-        </w:rPr>
-        <w:t>.</w:t>
-      </w:r>
-    </w:p>
-    <w:p>
-      <w:proofErr w:type="spellStart"/>
-      <w:r>
-        <w:rPr>
-          <w:lang w:val="en-US"/>
-        </w:rPr>
-        <w:t>Im</w:t>
-      </w:r>
-      <w:proofErr w:type="spellEnd"/>
-      <w:r>
-        <w:rPr>
-          <w:lang w:val="en-US"/>
-        </w:rPr>
-        <w:t xml:space="preserve"> </w:t>
-      </w:r>
-      <w:proofErr w:type="spellStart"/>
-      <w:r>
-        <w:rPr>
-          <w:lang w:val="en-US"/>
-        </w:rPr>
-        <w:t>Rahmen</w:t>
-      </w:r>
-      <w:proofErr w:type="spellEnd"/>
-      <w:r>
-        <w:rPr>
-          <w:lang w:val="en-US"/>
-        </w:rPr>
-        <w:t xml:space="preserve"> dieses </w:t>
-      </w:r>
-      <w:proofErr w:type="spellStart"/>
-      <w:r>
-        <w:rPr>
-          <w:lang w:val="en-US"/>
-        </w:rPr>
-        <w:t>Projekts</w:t>
-      </w:r>
-      <w:proofErr w:type="spellEnd"/>
-      <w:r>
-        <w:rPr>
-          <w:lang w:val="en-US"/>
-        </w:rPr>
-        <w:t xml:space="preserve"> </w:t>
-      </w:r>
-      <w:proofErr w:type="spellStart"/>
-      <w:r>
-        <w:rPr>
-          <w:lang w:val="en-US"/>
-        </w:rPr>
-        <w:t>wurde</w:t>
-      </w:r>
-      <w:proofErr w:type="spellEnd"/>
-      <w:r>
-        <w:rPr>
-          <w:lang w:val="en-US"/>
-        </w:rPr>
-        <w:t xml:space="preserve"> stets </w:t>
-      </w:r>
-      <w:proofErr w:type="spellStart"/>
-      <w:r>
-        <w:rPr>
-          <w:lang w:val="en-US"/>
-        </w:rPr>
-        <w:t>ein</w:t>
-      </w:r>
-      <w:proofErr w:type="spellEnd"/>
-      <w:r>
-        <w:rPr>
-          <w:lang w:val="en-US"/>
-        </w:rPr>
-        <w:t xml:space="preserve"> Arduino Uno </w:t>
-      </w:r>
-      <w:proofErr w:type="spellStart"/>
-      <w:r>
-        <w:rPr>
-          <w:lang w:val="en-US"/>
-        </w:rPr>
-        <w:t>zum</w:t>
-      </w:r>
-      <w:proofErr w:type="spellEnd"/>
-      <w:r>
-        <w:rPr>
-          <w:lang w:val="en-US"/>
-        </w:rPr>
-        <w:t xml:space="preserve"> </w:t>
-      </w:r>
-      <w:proofErr w:type="spellStart"/>
-      <w:r>
-        <w:rPr>
-          <w:lang w:val="en-US"/>
-        </w:rPr>
-        <w:t>Hochladen</w:t>
-      </w:r>
-      <w:proofErr w:type="spellEnd"/>
-      <w:r>
-        <w:rPr>
-          <w:lang w:val="en-US"/>
-        </w:rPr>
-        <w:t xml:space="preserve"> von </w:t>
-      </w:r>
-      <w:proofErr w:type="spellStart"/>
-      <w:r>
-        <w:rPr>
-          <w:lang w:val="en-US"/>
-        </w:rPr>
-        <w:t>Programmcode</w:t>
-      </w:r>
-      <w:proofErr w:type="spellEnd"/>
-      <w:r>
-        <w:rPr>
-          <w:lang w:val="en-US"/>
-        </w:rPr>
-        <w:t xml:space="preserve"> auf den ESP8266</w:t>
-      </w:r>
-      <w:r>
-        <w:rPr>
-          <w:lang w:val="en-US"/>
-        </w:rPr>
-        <w:t xml:space="preserve"> </w:t>
-      </w:r>
-      <w:proofErr w:type="spellStart"/>
-      <w:r>
-        <w:rPr>
-          <w:lang w:val="en-US"/>
-        </w:rPr>
-        <w:t>genutzt</w:t>
-      </w:r>
-      <w:proofErr w:type="spellEnd"/>
-      <w:r>
-        <w:rPr>
-          <w:lang w:val="en-US"/>
-        </w:rPr>
+      <w:r>
+        <w:t>Als Entwicklungsumgebung wird, wie vom Hersteller empfohlen, die Arduino IDE verwendet.</w:t>
+      </w:r>
+    </w:p>
+    <w:p>
+      <w:r>
+        <w:t>Im Rahmen dieses Projekts wurde stets ein Arduino Uno zum Hochladen von Programmcode auf den ESP8266</w:t>
+      </w:r>
+      <w:r>
+        <w:t xml:space="preserve"> genutzt</w:t>
+      </w:r>
+      <w:r>
         <w:t>.</w:t>
       </w:r>
     </w:p>
@@ -5637,7 +3721,7 @@
   <w:abstractNum w:abstractNumId="0" w15:restartNumberingAfterBreak="0">
     <w:nsid w:val="09581F2F"/>
     <w:multiLevelType w:val="hybridMultilevel"/>
-    <w:tmpl w:val="765C3A74"/>
+    <w:tmpl w:val="1A9C46AA"/>
     <w:lvl w:ilvl="0" w:tplc="0407000F">
       <w:start w:val="1"/>
       <w:numFmt w:val="decimal"/>
@@ -5837,6 +3921,95 @@
     </w:lvl>
   </w:abstractNum>
   <w:abstractNum w:abstractNumId="2" w15:restartNumberingAfterBreak="0">
+    <w:nsid w:val="250C6E24"/>
+    <w:multiLevelType w:val="hybridMultilevel"/>
+    <w:tmpl w:val="1A9C46AA"/>
+    <w:lvl w:ilvl="0" w:tplc="0407000F">
+      <w:start w:val="1"/>
+      <w:numFmt w:val="decimal"/>
+      <w:lvlText w:val="%1."/>
+      <w:lvlJc w:val="left"/>
+      <w:pPr>
+        <w:ind w:left="720" w:hanging="360"/>
+      </w:pPr>
+    </w:lvl>
+    <w:lvl w:ilvl="1" w:tplc="0407000F">
+      <w:start w:val="1"/>
+      <w:numFmt w:val="decimal"/>
+      <w:lvlText w:val="%2."/>
+      <w:lvlJc w:val="left"/>
+      <w:pPr>
+        <w:ind w:left="1440" w:hanging="360"/>
+      </w:pPr>
+      <w:rPr>
+        <w:rFonts w:hint="default"/>
+      </w:rPr>
+    </w:lvl>
+    <w:lvl w:ilvl="2" w:tplc="0407001B" w:tentative="1">
+      <w:start w:val="1"/>
+      <w:numFmt w:val="lowerRoman"/>
+      <w:lvlText w:val="%3."/>
+      <w:lvlJc w:val="right"/>
+      <w:pPr>
+        <w:ind w:left="2160" w:hanging="180"/>
+      </w:pPr>
+    </w:lvl>
+    <w:lvl w:ilvl="3" w:tplc="0407000F" w:tentative="1">
+      <w:start w:val="1"/>
+      <w:numFmt w:val="decimal"/>
+      <w:lvlText w:val="%4."/>
+      <w:lvlJc w:val="left"/>
+      <w:pPr>
+        <w:ind w:left="2880" w:hanging="360"/>
+      </w:pPr>
+    </w:lvl>
+    <w:lvl w:ilvl="4" w:tplc="04070019" w:tentative="1">
+      <w:start w:val="1"/>
+      <w:numFmt w:val="lowerLetter"/>
+      <w:lvlText w:val="%5."/>
+      <w:lvlJc w:val="left"/>
+      <w:pPr>
+        <w:ind w:left="3600" w:hanging="360"/>
+      </w:pPr>
+    </w:lvl>
+    <w:lvl w:ilvl="5" w:tplc="0407001B" w:tentative="1">
+      <w:start w:val="1"/>
+      <w:numFmt w:val="lowerRoman"/>
+      <w:lvlText w:val="%6."/>
+      <w:lvlJc w:val="right"/>
+      <w:pPr>
+        <w:ind w:left="4320" w:hanging="180"/>
+      </w:pPr>
+    </w:lvl>
+    <w:lvl w:ilvl="6" w:tplc="0407000F" w:tentative="1">
+      <w:start w:val="1"/>
+      <w:numFmt w:val="decimal"/>
+      <w:lvlText w:val="%7."/>
+      <w:lvlJc w:val="left"/>
+      <w:pPr>
+        <w:ind w:left="5040" w:hanging="360"/>
+      </w:pPr>
+    </w:lvl>
+    <w:lvl w:ilvl="7" w:tplc="04070019" w:tentative="1">
+      <w:start w:val="1"/>
+      <w:numFmt w:val="lowerLetter"/>
+      <w:lvlText w:val="%8."/>
+      <w:lvlJc w:val="left"/>
+      <w:pPr>
+        <w:ind w:left="5760" w:hanging="360"/>
+      </w:pPr>
+    </w:lvl>
+    <w:lvl w:ilvl="8" w:tplc="0407001B" w:tentative="1">
+      <w:start w:val="1"/>
+      <w:numFmt w:val="lowerRoman"/>
+      <w:lvlText w:val="%9."/>
+      <w:lvlJc w:val="right"/>
+      <w:pPr>
+        <w:ind w:left="6480" w:hanging="180"/>
+      </w:pPr>
+    </w:lvl>
+  </w:abstractNum>
+  <w:abstractNum w:abstractNumId="3" w15:restartNumberingAfterBreak="0">
     <w:nsid w:val="44CE458E"/>
     <w:multiLevelType w:val="hybridMultilevel"/>
     <w:tmpl w:val="20687728"/>
@@ -5949,7 +4122,7 @@
       </w:rPr>
     </w:lvl>
   </w:abstractNum>
-  <w:abstractNum w:abstractNumId="3" w15:restartNumberingAfterBreak="0">
+  <w:abstractNum w:abstractNumId="4" w15:restartNumberingAfterBreak="0">
     <w:nsid w:val="501C1335"/>
     <w:multiLevelType w:val="hybridMultilevel"/>
     <w:tmpl w:val="7DF23BB8"/>
@@ -6035,7 +4208,7 @@
       </w:pPr>
     </w:lvl>
   </w:abstractNum>
-  <w:abstractNum w:abstractNumId="4" w15:restartNumberingAfterBreak="0">
+  <w:abstractNum w:abstractNumId="5" w15:restartNumberingAfterBreak="0">
     <w:nsid w:val="5199165D"/>
     <w:multiLevelType w:val="hybridMultilevel"/>
     <w:tmpl w:val="4C1648FA"/>
@@ -6148,7 +4321,7 @@
       </w:rPr>
     </w:lvl>
   </w:abstractNum>
-  <w:abstractNum w:abstractNumId="5" w15:restartNumberingAfterBreak="0">
+  <w:abstractNum w:abstractNumId="6" w15:restartNumberingAfterBreak="0">
     <w:nsid w:val="52833F72"/>
     <w:multiLevelType w:val="hybridMultilevel"/>
     <w:tmpl w:val="49D008A8"/>
@@ -6238,22 +4411,25 @@
     </w:lvl>
   </w:abstractNum>
   <w:num w:numId="1">
-    <w:abstractNumId w:val="2"/>
+    <w:abstractNumId w:val="3"/>
   </w:num>
   <w:num w:numId="2">
-    <w:abstractNumId w:val="4"/>
+    <w:abstractNumId w:val="5"/>
   </w:num>
   <w:num w:numId="3">
     <w:abstractNumId w:val="1"/>
   </w:num>
   <w:num w:numId="4">
-    <w:abstractNumId w:val="3"/>
+    <w:abstractNumId w:val="4"/>
   </w:num>
   <w:num w:numId="5">
-    <w:abstractNumId w:val="5"/>
+    <w:abstractNumId w:val="6"/>
   </w:num>
   <w:num w:numId="6">
     <w:abstractNumId w:val="0"/>
+  </w:num>
+  <w:num w:numId="7">
+    <w:abstractNumId w:val="2"/>
   </w:num>
 </w:numbering>
 </file>

</xml_diff>

<commit_message>
Anpassung der Sprints auf 50
</commit_message>
<xml_diff>
--- a/Material für Dokummentation/Doku Marco.docx
+++ b/Material für Dokummentation/Doku Marco.docx
@@ -2351,27 +2351,14 @@
                             <w:r>
                               <w:t xml:space="preserve">Abbildung </w:t>
                             </w:r>
-                            <w:r>
-                              <w:fldChar w:fldCharType="begin"/>
-                            </w:r>
-                            <w:r>
-                              <w:instrText xml:space="preserve"> SEQ Abbildung \* ARABIC </w:instrText>
-                            </w:r>
-                            <w:r>
-                              <w:fldChar w:fldCharType="separate"/>
-                            </w:r>
-                            <w:r>
-                              <w:rPr>
-                                <w:noProof/>
-                              </w:rPr>
-                              <w:t>1</w:t>
-                            </w:r>
-                            <w:r>
-                              <w:rPr>
-                                <w:noProof/>
-                              </w:rPr>
-                              <w:fldChar w:fldCharType="end"/>
-                            </w:r>
+                            <w:fldSimple w:instr=" SEQ Abbildung \* ARABIC ">
+                              <w:r>
+                                <w:rPr>
+                                  <w:noProof/>
+                                </w:rPr>
+                                <w:t>1</w:t>
+                              </w:r>
+                            </w:fldSimple>
                             <w:r>
                               <w:t>: Schaltplan für Spannungsteiler (5V → 3,3V)</w:t>
                             </w:r>
@@ -2411,27 +2398,14 @@
                       <w:r>
                         <w:t xml:space="preserve">Abbildung </w:t>
                       </w:r>
-                      <w:r>
-                        <w:fldChar w:fldCharType="begin"/>
-                      </w:r>
-                      <w:r>
-                        <w:instrText xml:space="preserve"> SEQ Abbildung \* ARABIC </w:instrText>
-                      </w:r>
-                      <w:r>
-                        <w:fldChar w:fldCharType="separate"/>
-                      </w:r>
-                      <w:r>
-                        <w:rPr>
-                          <w:noProof/>
-                        </w:rPr>
-                        <w:t>1</w:t>
-                      </w:r>
-                      <w:r>
-                        <w:rPr>
-                          <w:noProof/>
-                        </w:rPr>
-                        <w:fldChar w:fldCharType="end"/>
-                      </w:r>
+                      <w:fldSimple w:instr=" SEQ Abbildung \* ARABIC ">
+                        <w:r>
+                          <w:rPr>
+                            <w:noProof/>
+                          </w:rPr>
+                          <w:t>1</w:t>
+                        </w:r>
+                      </w:fldSimple>
                       <w:r>
                         <w:t>: Schaltplan für Spannungsteiler (5V → 3,3V)</w:t>
                       </w:r>
@@ -3644,7 +3618,7 @@
           </w:tcPr>
           <w:p>
             <w:r>
-              <w:t>Sprints</w:t>
+              <w:t>Gemeinsame Arbeitssprints</w:t>
             </w:r>
           </w:p>
         </w:tc>
@@ -3654,7 +3628,7 @@
           </w:tcPr>
           <w:p>
             <w:r>
-              <w:t>30</w:t>
+              <w:t>50</w:t>
             </w:r>
           </w:p>
         </w:tc>
@@ -3907,7 +3881,25 @@
                 <w:sz w:val="28"/>
                 <w:szCs w:val="28"/>
               </w:rPr>
-              <w:t>141</w:t>
+              <w:t>1</w:t>
+            </w:r>
+            <w:r>
+              <w:rPr>
+                <w:b/>
+                <w:bCs/>
+                <w:sz w:val="28"/>
+                <w:szCs w:val="28"/>
+              </w:rPr>
+              <w:t>6</w:t>
+            </w:r>
+            <w:r>
+              <w:rPr>
+                <w:b/>
+                <w:bCs/>
+                <w:sz w:val="28"/>
+                <w:szCs w:val="28"/>
+              </w:rPr>
+              <w:t>1</w:t>
             </w:r>
           </w:p>
         </w:tc>

</xml_diff>